<commit_message>
fix use case name
</commit_message>
<xml_diff>
--- a/documents/Version0/Version 0 - Use Cases.docx
+++ b/documents/Version0/Version 0 - Use Cases.docx
@@ -269,7 +269,15 @@
         <w:spacing w:line="278" w:lineRule="auto"/>
       </w:pPr>
       <w:r>
-        <w:t>If the user information are not correct, or the user given is not subscribed, the system asks again for details and not moving to the next screen.</w:t>
+        <w:t xml:space="preserve">If the user information </w:t>
+      </w:r>
+      <w:proofErr w:type="gramStart"/>
+      <w:r>
+        <w:t>are</w:t>
+      </w:r>
+      <w:proofErr w:type="gramEnd"/>
+      <w:r>
+        <w:t xml:space="preserve"> not correct, or the user given is not subscribed, the system asks again for details and not moving to the next screen.</w:t>
       </w:r>
     </w:p>
     <w:p>
@@ -1887,7 +1895,15 @@
         <w:spacing w:line="278" w:lineRule="auto"/>
       </w:pPr>
       <w:r>
-        <w:t>If the service return a negative answer, handle it by the reason. (Wrong information – Correct it. Service too busy – Make the request later, etc.)</w:t>
+        <w:t xml:space="preserve">If the service </w:t>
+      </w:r>
+      <w:proofErr w:type="gramStart"/>
+      <w:r>
+        <w:t>return</w:t>
+      </w:r>
+      <w:proofErr w:type="gramEnd"/>
+      <w:r>
+        <w:t xml:space="preserve"> a negative answer, handle it by the reason. (Wrong information – Correct it. Service too busy – Make the request later, etc.)</w:t>
       </w:r>
     </w:p>
     <w:p>
@@ -3581,7 +3597,15 @@
         <w:spacing w:line="278" w:lineRule="auto"/>
       </w:pPr>
       <w:r>
-        <w:t>Check what is the type of action, and if the system has to send the message to his phone number or save it and show it to the user when he enters the system.</w:t>
+        <w:t xml:space="preserve">Check what is the type of action, and if the system </w:t>
+      </w:r>
+      <w:proofErr w:type="gramStart"/>
+      <w:r>
+        <w:t>has to</w:t>
+      </w:r>
+      <w:proofErr w:type="gramEnd"/>
+      <w:r>
+        <w:t xml:space="preserve"> send the message to his phone number or save it and show it to the user when he enters the system.</w:t>
       </w:r>
     </w:p>
     <w:p>
@@ -5098,7 +5122,31 @@
           <w:szCs w:val="28"/>
           <w:u w:val="single"/>
         </w:rPr>
+        <w:tab/>
+      </w:r>
+      <w:r>
+        <w:rPr>
+          <w:b/>
+          <w:bCs/>
+          <w:i/>
+          <w:iCs/>
+          <w:sz w:val="28"/>
+          <w:szCs w:val="28"/>
+          <w:u w:val="single"/>
+        </w:rPr>
         <w:t>add</w:t>
+      </w:r>
+      <w:r>
+        <w:rPr>
+          <w:b/>
+          <w:bCs/>
+          <w:i/>
+          <w:iCs/>
+          <w:sz w:val="28"/>
+          <w:szCs w:val="28"/>
+          <w:u w:val="single"/>
+        </w:rPr>
+        <w:t xml:space="preserve"> searched product</w:t>
       </w:r>
       <w:r>
         <w:rPr>
@@ -5271,7 +5319,25 @@
           <w:szCs w:val="28"/>
           <w:lang w:eastAsia="zh-CN"/>
         </w:rPr>
-        <w:t xml:space="preserve">The product was added to the </w:t>
+        <w:t xml:space="preserve">The product </w:t>
+      </w:r>
+      <w:r>
+        <w:rPr>
+          <w:rFonts w:eastAsia="DengXian"/>
+          <w:sz w:val="28"/>
+          <w:szCs w:val="28"/>
+          <w:lang w:eastAsia="zh-CN"/>
+        </w:rPr>
+        <w:t>is</w:t>
+      </w:r>
+      <w:r>
+        <w:rPr>
+          <w:rFonts w:eastAsia="DengXian"/>
+          <w:sz w:val="28"/>
+          <w:szCs w:val="28"/>
+          <w:lang w:eastAsia="zh-CN"/>
+        </w:rPr>
+        <w:t xml:space="preserve"> added to the </w:t>
       </w:r>
       <w:r>
         <w:rPr>
@@ -5542,7 +5608,17 @@
           <w:szCs w:val="28"/>
           <w:lang w:eastAsia="zh-CN"/>
         </w:rPr>
-        <w:t xml:space="preserve">, name, id </w:t>
+        <w:t xml:space="preserve">, name, </w:t>
+      </w:r>
+      <w:proofErr w:type="gramStart"/>
+      <w:r>
+        <w:rPr>
+          <w:rFonts w:eastAsia="DengXian"/>
+          <w:sz w:val="28"/>
+          <w:szCs w:val="28"/>
+          <w:lang w:eastAsia="zh-CN"/>
+        </w:rPr>
+        <w:t xml:space="preserve">id </w:t>
       </w:r>
       <w:r>
         <w:rPr>
@@ -5553,6 +5629,7 @@
         </w:rPr>
         <w:t>)</w:t>
       </w:r>
+      <w:proofErr w:type="gramEnd"/>
     </w:p>
     <w:p>
       <w:pPr>
@@ -5863,16 +5940,7 @@
           <w:szCs w:val="28"/>
           <w:lang w:val="sr-Latn-ME" w:eastAsia="zh-CN"/>
         </w:rPr>
-        <w:t>If the product search params are incorrect</w:t>
-      </w:r>
-      <w:r>
-        <w:rPr>
-          <w:rFonts w:eastAsia="DengXian"/>
-          <w:sz w:val="28"/>
-          <w:szCs w:val="28"/>
-          <w:lang w:val="sr-Latn-ME" w:eastAsia="zh-CN"/>
-        </w:rPr>
-        <w:t>, a matching error message will be returned and the product wont be added</w:t>
+        <w:t>If the product search params are incorrect, a matching error message will be returned and the product wont be added</w:t>
       </w:r>
       <w:r>
         <w:rPr>
@@ -7455,7 +7523,27 @@
           <w:szCs w:val="28"/>
           <w:lang w:eastAsia="zh-CN"/>
         </w:rPr>
-        <w:t>User payment parameters (card number, card date, card cvv)</w:t>
+        <w:t xml:space="preserve">User payment parameters (card number, card date, card </w:t>
+      </w:r>
+      <w:proofErr w:type="spellStart"/>
+      <w:r>
+        <w:rPr>
+          <w:rFonts w:eastAsia="DengXian"/>
+          <w:sz w:val="28"/>
+          <w:szCs w:val="28"/>
+          <w:lang w:eastAsia="zh-CN"/>
+        </w:rPr>
+        <w:t>cvv</w:t>
+      </w:r>
+      <w:proofErr w:type="spellEnd"/>
+      <w:r>
+        <w:rPr>
+          <w:rFonts w:eastAsia="DengXian"/>
+          <w:sz w:val="28"/>
+          <w:szCs w:val="28"/>
+          <w:lang w:eastAsia="zh-CN"/>
+        </w:rPr>
+        <w:t>)</w:t>
       </w:r>
     </w:p>
     <w:p>
@@ -7961,16 +8049,7 @@
           <w:lang w:val="sr-Latn-ME" w:eastAsia="zh-CN"/>
         </w:rPr>
         <w:lastRenderedPageBreak/>
-        <w:t xml:space="preserve">if the delivery fails, </w:t>
-      </w:r>
-      <w:r>
-        <w:rPr>
-          <w:rFonts w:eastAsia="DengXian"/>
-          <w:sz w:val="28"/>
-          <w:szCs w:val="28"/>
-          <w:lang w:val="sr-Latn-ME" w:eastAsia="zh-CN"/>
-        </w:rPr>
-        <w:t xml:space="preserve">a matching error message will be returned, the purchase will not be completed, </w:t>
+        <w:t xml:space="preserve">if the delivery fails, a matching error message will be returned, the purchase will not be completed, </w:t>
       </w:r>
       <w:r>
         <w:rPr>
@@ -9311,6 +9390,7 @@
           <w:u w:val="single"/>
           <w:lang w:eastAsia="zh-CN"/>
         </w:rPr>
+        <w:lastRenderedPageBreak/>
         <w:t xml:space="preserve">Use-Case </w:t>
       </w:r>
       <w:r>
@@ -9681,7 +9761,27 @@
           <w:szCs w:val="28"/>
           <w:lang w:eastAsia="zh-CN"/>
         </w:rPr>
-        <w:t>email, phoneNumber, address</w:t>
+        <w:t xml:space="preserve">email, </w:t>
+      </w:r>
+      <w:proofErr w:type="spellStart"/>
+      <w:r>
+        <w:rPr>
+          <w:rFonts w:eastAsia="DengXian"/>
+          <w:sz w:val="28"/>
+          <w:szCs w:val="28"/>
+          <w:lang w:eastAsia="zh-CN"/>
+        </w:rPr>
+        <w:t>phoneNumber</w:t>
+      </w:r>
+      <w:proofErr w:type="spellEnd"/>
+      <w:r>
+        <w:rPr>
+          <w:rFonts w:eastAsia="DengXian"/>
+          <w:sz w:val="28"/>
+          <w:szCs w:val="28"/>
+          <w:lang w:eastAsia="zh-CN"/>
+        </w:rPr>
+        <w:t>, address</w:t>
       </w:r>
     </w:p>
     <w:p>
@@ -9848,7 +9948,6 @@
           <w:szCs w:val="28"/>
           <w:lang w:eastAsia="zh-CN"/>
         </w:rPr>
-        <w:lastRenderedPageBreak/>
         <w:t xml:space="preserve">Subscriber provides </w:t>
       </w:r>
       <w:r>
@@ -10526,6 +10625,7 @@
           <w:sz w:val="28"/>
           <w:szCs w:val="28"/>
         </w:rPr>
+        <w:lastRenderedPageBreak/>
         <w:t>Use Case: Login</w:t>
       </w:r>
     </w:p>
@@ -10780,7 +10880,6 @@
           <w:szCs w:val="28"/>
           <w:lang w:val="en-IL"/>
         </w:rPr>
-        <w:lastRenderedPageBreak/>
         <w:t>User tries to login with username and password</w:t>
       </w:r>
     </w:p>
@@ -12013,7 +12112,29 @@
           <w:szCs w:val="28"/>
           <w:lang w:eastAsia="zh-CN"/>
         </w:rPr>
-        <w:t xml:space="preserve">Validity – the system checks that the given parameters are valid (positive,non-empty) and follow the </w:t>
+        <w:t>Validity – the system checks that the given parameters are valid (</w:t>
+      </w:r>
+      <w:proofErr w:type="spellStart"/>
+      <w:proofErr w:type="gramStart"/>
+      <w:r>
+        <w:rPr>
+          <w:rFonts w:eastAsia="DengXian"/>
+          <w:sz w:val="28"/>
+          <w:szCs w:val="28"/>
+          <w:lang w:eastAsia="zh-CN"/>
+        </w:rPr>
+        <w:t>positive,non</w:t>
+      </w:r>
+      <w:proofErr w:type="spellEnd"/>
+      <w:proofErr w:type="gramEnd"/>
+      <w:r>
+        <w:rPr>
+          <w:rFonts w:eastAsia="DengXian"/>
+          <w:sz w:val="28"/>
+          <w:szCs w:val="28"/>
+          <w:lang w:eastAsia="zh-CN"/>
+        </w:rPr>
+        <w:t xml:space="preserve">-empty) and follow the </w:t>
       </w:r>
       <w:r>
         <w:rPr>
@@ -13665,7 +13786,29 @@
           <w:szCs w:val="28"/>
           <w:lang w:eastAsia="zh-CN"/>
         </w:rPr>
-        <w:t xml:space="preserve">Validity – the system checks that the given parameters are valid (positive,non-empty) and follow the </w:t>
+        <w:t>Validity – the system checks that the given parameters are valid (</w:t>
+      </w:r>
+      <w:proofErr w:type="spellStart"/>
+      <w:proofErr w:type="gramStart"/>
+      <w:r>
+        <w:rPr>
+          <w:rFonts w:eastAsia="DengXian"/>
+          <w:sz w:val="28"/>
+          <w:szCs w:val="28"/>
+          <w:lang w:eastAsia="zh-CN"/>
+        </w:rPr>
+        <w:t>positive,non</w:t>
+      </w:r>
+      <w:proofErr w:type="spellEnd"/>
+      <w:proofErr w:type="gramEnd"/>
+      <w:r>
+        <w:rPr>
+          <w:rFonts w:eastAsia="DengXian"/>
+          <w:sz w:val="28"/>
+          <w:szCs w:val="28"/>
+          <w:lang w:eastAsia="zh-CN"/>
+        </w:rPr>
+        <w:t xml:space="preserve">-empty) and follow the </w:t>
       </w:r>
       <w:r>
         <w:rPr>
@@ -16990,7 +17133,27 @@
           <w:szCs w:val="28"/>
           <w:lang w:eastAsia="zh-CN"/>
         </w:rPr>
-        <w:t xml:space="preserve"> actually exists in the system</w:t>
+        <w:t xml:space="preserve"> </w:t>
+      </w:r>
+      <w:proofErr w:type="gramStart"/>
+      <w:r>
+        <w:rPr>
+          <w:rFonts w:eastAsia="DengXian"/>
+          <w:sz w:val="28"/>
+          <w:szCs w:val="28"/>
+          <w:lang w:eastAsia="zh-CN"/>
+        </w:rPr>
+        <w:t>actually exists</w:t>
+      </w:r>
+      <w:proofErr w:type="gramEnd"/>
+      <w:r>
+        <w:rPr>
+          <w:rFonts w:eastAsia="DengXian"/>
+          <w:sz w:val="28"/>
+          <w:szCs w:val="28"/>
+          <w:lang w:eastAsia="zh-CN"/>
+        </w:rPr>
+        <w:t xml:space="preserve"> in the system</w:t>
       </w:r>
       <w:r>
         <w:rPr>
@@ -20515,7 +20678,27 @@
           <w:szCs w:val="28"/>
           <w:lang w:eastAsia="zh-CN"/>
         </w:rPr>
-        <w:t>Validity – the system checks that the given parameters are valid (appointment offer id actually exists in the system</w:t>
+        <w:t xml:space="preserve">Validity – the system checks that the given parameters are valid (appointment offer id </w:t>
+      </w:r>
+      <w:proofErr w:type="gramStart"/>
+      <w:r>
+        <w:rPr>
+          <w:rFonts w:eastAsia="DengXian"/>
+          <w:sz w:val="28"/>
+          <w:szCs w:val="28"/>
+          <w:lang w:eastAsia="zh-CN"/>
+        </w:rPr>
+        <w:t>actually exists</w:t>
+      </w:r>
+      <w:proofErr w:type="gramEnd"/>
+      <w:r>
+        <w:rPr>
+          <w:rFonts w:eastAsia="DengXian"/>
+          <w:sz w:val="28"/>
+          <w:szCs w:val="28"/>
+          <w:lang w:eastAsia="zh-CN"/>
+        </w:rPr>
+        <w:t xml:space="preserve"> in the system</w:t>
       </w:r>
       <w:r>
         <w:rPr>
@@ -22483,7 +22666,39 @@
           <w:sz w:val="24"/>
           <w:szCs w:val="24"/>
         </w:rPr>
-        <w:t>: StoreID, ManagerID, removed permissions, added permissions.</w:t>
+        <w:t xml:space="preserve">: </w:t>
+      </w:r>
+      <w:proofErr w:type="spellStart"/>
+      <w:r>
+        <w:rPr>
+          <w:sz w:val="24"/>
+          <w:szCs w:val="24"/>
+        </w:rPr>
+        <w:t>StoreID</w:t>
+      </w:r>
+      <w:proofErr w:type="spellEnd"/>
+      <w:r>
+        <w:rPr>
+          <w:sz w:val="24"/>
+          <w:szCs w:val="24"/>
+        </w:rPr>
+        <w:t xml:space="preserve">, </w:t>
+      </w:r>
+      <w:proofErr w:type="spellStart"/>
+      <w:r>
+        <w:rPr>
+          <w:sz w:val="24"/>
+          <w:szCs w:val="24"/>
+        </w:rPr>
+        <w:t>ManagerID</w:t>
+      </w:r>
+      <w:proofErr w:type="spellEnd"/>
+      <w:r>
+        <w:rPr>
+          <w:sz w:val="24"/>
+          <w:szCs w:val="24"/>
+        </w:rPr>
+        <w:t>, removed permissions, added permissions.</w:t>
       </w:r>
     </w:p>
     <w:p>
@@ -22728,12 +22943,37 @@
         </w:rPr>
         <w:t xml:space="preserve"> </w:t>
       </w:r>
+      <w:proofErr w:type="spellStart"/>
       <w:r>
         <w:rPr>
           <w:sz w:val="24"/>
           <w:szCs w:val="24"/>
         </w:rPr>
-        <w:t>StoreID, ManagerID, removed permissions, added permissions.</w:t>
+        <w:t>StoreID</w:t>
+      </w:r>
+      <w:proofErr w:type="spellEnd"/>
+      <w:r>
+        <w:rPr>
+          <w:sz w:val="24"/>
+          <w:szCs w:val="24"/>
+        </w:rPr>
+        <w:t xml:space="preserve">, </w:t>
+      </w:r>
+      <w:proofErr w:type="spellStart"/>
+      <w:r>
+        <w:rPr>
+          <w:sz w:val="24"/>
+          <w:szCs w:val="24"/>
+        </w:rPr>
+        <w:t>ManagerID</w:t>
+      </w:r>
+      <w:proofErr w:type="spellEnd"/>
+      <w:r>
+        <w:rPr>
+          <w:sz w:val="24"/>
+          <w:szCs w:val="24"/>
+        </w:rPr>
+        <w:t>, removed permissions, added permissions.</w:t>
       </w:r>
     </w:p>
     <w:p>
@@ -22950,12 +23190,37 @@
         </w:rPr>
         <w:t xml:space="preserve"> </w:t>
       </w:r>
+      <w:proofErr w:type="spellStart"/>
       <w:r>
         <w:rPr>
           <w:sz w:val="24"/>
           <w:szCs w:val="24"/>
         </w:rPr>
-        <w:t>StoreID, ManagerID, removed permissions, added permissions.</w:t>
+        <w:t>StoreID</w:t>
+      </w:r>
+      <w:proofErr w:type="spellEnd"/>
+      <w:r>
+        <w:rPr>
+          <w:sz w:val="24"/>
+          <w:szCs w:val="24"/>
+        </w:rPr>
+        <w:t xml:space="preserve">, </w:t>
+      </w:r>
+      <w:proofErr w:type="spellStart"/>
+      <w:r>
+        <w:rPr>
+          <w:sz w:val="24"/>
+          <w:szCs w:val="24"/>
+        </w:rPr>
+        <w:t>ManagerID</w:t>
+      </w:r>
+      <w:proofErr w:type="spellEnd"/>
+      <w:r>
+        <w:rPr>
+          <w:sz w:val="24"/>
+          <w:szCs w:val="24"/>
+        </w:rPr>
+        <w:t>, removed permissions, added permissions.</w:t>
       </w:r>
     </w:p>
     <w:p>
@@ -23179,7 +23444,39 @@
           <w:sz w:val="24"/>
           <w:szCs w:val="24"/>
         </w:rPr>
-        <w:t xml:space="preserve"> StoreID, ManagerID, removed permissions, added permissions.</w:t>
+        <w:t xml:space="preserve"> </w:t>
+      </w:r>
+      <w:proofErr w:type="spellStart"/>
+      <w:r>
+        <w:rPr>
+          <w:sz w:val="24"/>
+          <w:szCs w:val="24"/>
+        </w:rPr>
+        <w:t>StoreID</w:t>
+      </w:r>
+      <w:proofErr w:type="spellEnd"/>
+      <w:r>
+        <w:rPr>
+          <w:sz w:val="24"/>
+          <w:szCs w:val="24"/>
+        </w:rPr>
+        <w:t xml:space="preserve">, </w:t>
+      </w:r>
+      <w:proofErr w:type="spellStart"/>
+      <w:r>
+        <w:rPr>
+          <w:sz w:val="24"/>
+          <w:szCs w:val="24"/>
+        </w:rPr>
+        <w:t>ManagerID</w:t>
+      </w:r>
+      <w:proofErr w:type="spellEnd"/>
+      <w:r>
+        <w:rPr>
+          <w:sz w:val="24"/>
+          <w:szCs w:val="24"/>
+        </w:rPr>
+        <w:t>, removed permissions, added permissions.</w:t>
       </w:r>
     </w:p>
     <w:p>
@@ -23400,12 +23697,37 @@
         </w:rPr>
         <w:t xml:space="preserve"> </w:t>
       </w:r>
+      <w:proofErr w:type="spellStart"/>
       <w:r>
         <w:rPr>
           <w:sz w:val="24"/>
           <w:szCs w:val="24"/>
         </w:rPr>
-        <w:t>StoreID, ManagerID, removed permissions, added permissions.</w:t>
+        <w:t>StoreID</w:t>
+      </w:r>
+      <w:proofErr w:type="spellEnd"/>
+      <w:r>
+        <w:rPr>
+          <w:sz w:val="24"/>
+          <w:szCs w:val="24"/>
+        </w:rPr>
+        <w:t xml:space="preserve">, </w:t>
+      </w:r>
+      <w:proofErr w:type="spellStart"/>
+      <w:r>
+        <w:rPr>
+          <w:sz w:val="24"/>
+          <w:szCs w:val="24"/>
+        </w:rPr>
+        <w:t>ManagerID</w:t>
+      </w:r>
+      <w:proofErr w:type="spellEnd"/>
+      <w:r>
+        <w:rPr>
+          <w:sz w:val="24"/>
+          <w:szCs w:val="24"/>
+        </w:rPr>
+        <w:t>, removed permissions, added permissions.</w:t>
       </w:r>
     </w:p>
     <w:p>
@@ -24374,8 +24696,17 @@
           <w:sz w:val="24"/>
           <w:szCs w:val="24"/>
         </w:rPr>
-        <w:t xml:space="preserve"> StoreID</w:t>
-      </w:r>
+        <w:t xml:space="preserve"> </w:t>
+      </w:r>
+      <w:proofErr w:type="spellStart"/>
+      <w:r>
+        <w:rPr>
+          <w:sz w:val="24"/>
+          <w:szCs w:val="24"/>
+        </w:rPr>
+        <w:t>StoreID</w:t>
+      </w:r>
+      <w:proofErr w:type="spellEnd"/>
     </w:p>
     <w:p>
       <w:pPr>
@@ -24644,8 +24975,17 @@
           <w:sz w:val="24"/>
           <w:szCs w:val="24"/>
         </w:rPr>
-        <w:t xml:space="preserve"> StoreID</w:t>
-      </w:r>
+        <w:t xml:space="preserve"> </w:t>
+      </w:r>
+      <w:proofErr w:type="spellStart"/>
+      <w:r>
+        <w:rPr>
+          <w:sz w:val="24"/>
+          <w:szCs w:val="24"/>
+        </w:rPr>
+        <w:t>StoreID</w:t>
+      </w:r>
+      <w:proofErr w:type="spellEnd"/>
     </w:p>
     <w:p>
       <w:pPr>
@@ -24955,8 +25295,17 @@
           <w:sz w:val="24"/>
           <w:szCs w:val="24"/>
         </w:rPr>
-        <w:t xml:space="preserve"> StoreID</w:t>
-      </w:r>
+        <w:t xml:space="preserve"> </w:t>
+      </w:r>
+      <w:proofErr w:type="spellStart"/>
+      <w:r>
+        <w:rPr>
+          <w:sz w:val="24"/>
+          <w:szCs w:val="24"/>
+        </w:rPr>
+        <w:t>StoreID</w:t>
+      </w:r>
+      <w:proofErr w:type="spellEnd"/>
     </w:p>
     <w:p>
       <w:pPr>
@@ -25802,8 +26151,19 @@
           <w:szCs w:val="28"/>
           <w:lang w:eastAsia="zh-CN"/>
         </w:rPr>
-        <w:t xml:space="preserve"> StoreID</w:t>
-      </w:r>
+        <w:t xml:space="preserve"> </w:t>
+      </w:r>
+      <w:proofErr w:type="spellStart"/>
+      <w:r>
+        <w:rPr>
+          <w:rFonts w:eastAsia="DengXian"/>
+          <w:sz w:val="28"/>
+          <w:szCs w:val="28"/>
+          <w:lang w:eastAsia="zh-CN"/>
+        </w:rPr>
+        <w:t>StoreID</w:t>
+      </w:r>
+      <w:proofErr w:type="spellEnd"/>
     </w:p>
     <w:p>
       <w:pPr>
@@ -26019,8 +26379,19 @@
           <w:szCs w:val="28"/>
           <w:lang w:eastAsia="zh-CN"/>
         </w:rPr>
-        <w:t xml:space="preserve"> StoreID</w:t>
-      </w:r>
+        <w:t xml:space="preserve"> </w:t>
+      </w:r>
+      <w:proofErr w:type="spellStart"/>
+      <w:r>
+        <w:rPr>
+          <w:rFonts w:eastAsia="DengXian"/>
+          <w:sz w:val="28"/>
+          <w:szCs w:val="28"/>
+          <w:lang w:eastAsia="zh-CN"/>
+        </w:rPr>
+        <w:t>StoreID</w:t>
+      </w:r>
+      <w:proofErr w:type="spellEnd"/>
     </w:p>
     <w:p>
       <w:pPr>
@@ -26880,8 +27251,39 @@
           <w:szCs w:val="28"/>
           <w:lang w:eastAsia="zh-CN"/>
         </w:rPr>
-        <w:t xml:space="preserve"> StoreID, ManagerID</w:t>
-      </w:r>
+        <w:t xml:space="preserve"> </w:t>
+      </w:r>
+      <w:proofErr w:type="spellStart"/>
+      <w:r>
+        <w:rPr>
+          <w:rFonts w:eastAsia="DengXian"/>
+          <w:sz w:val="28"/>
+          <w:szCs w:val="28"/>
+          <w:lang w:eastAsia="zh-CN"/>
+        </w:rPr>
+        <w:t>StoreID</w:t>
+      </w:r>
+      <w:proofErr w:type="spellEnd"/>
+      <w:r>
+        <w:rPr>
+          <w:rFonts w:eastAsia="DengXian"/>
+          <w:sz w:val="28"/>
+          <w:szCs w:val="28"/>
+          <w:lang w:eastAsia="zh-CN"/>
+        </w:rPr>
+        <w:t xml:space="preserve">, </w:t>
+      </w:r>
+      <w:proofErr w:type="spellStart"/>
+      <w:r>
+        <w:rPr>
+          <w:rFonts w:eastAsia="DengXian"/>
+          <w:sz w:val="28"/>
+          <w:szCs w:val="28"/>
+          <w:lang w:eastAsia="zh-CN"/>
+        </w:rPr>
+        <w:t>ManagerID</w:t>
+      </w:r>
+      <w:proofErr w:type="spellEnd"/>
     </w:p>
     <w:p>
       <w:pPr>
@@ -27075,8 +27477,39 @@
           <w:szCs w:val="28"/>
           <w:lang w:eastAsia="zh-CN"/>
         </w:rPr>
-        <w:t xml:space="preserve"> StoreID, ManagerID</w:t>
-      </w:r>
+        <w:t xml:space="preserve"> </w:t>
+      </w:r>
+      <w:proofErr w:type="spellStart"/>
+      <w:r>
+        <w:rPr>
+          <w:rFonts w:eastAsia="DengXian"/>
+          <w:sz w:val="28"/>
+          <w:szCs w:val="28"/>
+          <w:lang w:eastAsia="zh-CN"/>
+        </w:rPr>
+        <w:t>StoreID</w:t>
+      </w:r>
+      <w:proofErr w:type="spellEnd"/>
+      <w:r>
+        <w:rPr>
+          <w:rFonts w:eastAsia="DengXian"/>
+          <w:sz w:val="28"/>
+          <w:szCs w:val="28"/>
+          <w:lang w:eastAsia="zh-CN"/>
+        </w:rPr>
+        <w:t xml:space="preserve">, </w:t>
+      </w:r>
+      <w:proofErr w:type="spellStart"/>
+      <w:r>
+        <w:rPr>
+          <w:rFonts w:eastAsia="DengXian"/>
+          <w:sz w:val="28"/>
+          <w:szCs w:val="28"/>
+          <w:lang w:eastAsia="zh-CN"/>
+        </w:rPr>
+        <w:t>ManagerID</w:t>
+      </w:r>
+      <w:proofErr w:type="spellEnd"/>
     </w:p>
     <w:p>
       <w:pPr>
@@ -27414,8 +27847,39 @@
           <w:szCs w:val="28"/>
           <w:lang w:eastAsia="zh-CN"/>
         </w:rPr>
-        <w:t xml:space="preserve"> StoreID, ManagerID</w:t>
-      </w:r>
+        <w:t xml:space="preserve"> </w:t>
+      </w:r>
+      <w:proofErr w:type="spellStart"/>
+      <w:r>
+        <w:rPr>
+          <w:rFonts w:eastAsia="DengXian"/>
+          <w:sz w:val="28"/>
+          <w:szCs w:val="28"/>
+          <w:lang w:eastAsia="zh-CN"/>
+        </w:rPr>
+        <w:t>StoreID</w:t>
+      </w:r>
+      <w:proofErr w:type="spellEnd"/>
+      <w:r>
+        <w:rPr>
+          <w:rFonts w:eastAsia="DengXian"/>
+          <w:sz w:val="28"/>
+          <w:szCs w:val="28"/>
+          <w:lang w:eastAsia="zh-CN"/>
+        </w:rPr>
+        <w:t xml:space="preserve">, </w:t>
+      </w:r>
+      <w:proofErr w:type="spellStart"/>
+      <w:r>
+        <w:rPr>
+          <w:rFonts w:eastAsia="DengXian"/>
+          <w:sz w:val="28"/>
+          <w:szCs w:val="28"/>
+          <w:lang w:eastAsia="zh-CN"/>
+        </w:rPr>
+        <w:t>ManagerID</w:t>
+      </w:r>
+      <w:proofErr w:type="spellEnd"/>
     </w:p>
     <w:p>
       <w:pPr>
@@ -27545,7 +28009,27 @@
           <w:szCs w:val="28"/>
           <w:lang w:eastAsia="zh-CN"/>
         </w:rPr>
-        <w:t>Store owner specifies a ManagerID that does not exist or is not assigned as a manager in the store.</w:t>
+        <w:t xml:space="preserve">Store owner specifies a </w:t>
+      </w:r>
+      <w:proofErr w:type="spellStart"/>
+      <w:r>
+        <w:rPr>
+          <w:rFonts w:eastAsia="DengXian"/>
+          <w:sz w:val="28"/>
+          <w:szCs w:val="28"/>
+          <w:lang w:eastAsia="zh-CN"/>
+        </w:rPr>
+        <w:t>ManagerID</w:t>
+      </w:r>
+      <w:proofErr w:type="spellEnd"/>
+      <w:r>
+        <w:rPr>
+          <w:rFonts w:eastAsia="DengXian"/>
+          <w:sz w:val="28"/>
+          <w:szCs w:val="28"/>
+          <w:lang w:eastAsia="zh-CN"/>
+        </w:rPr>
+        <w:t xml:space="preserve"> that does not exist or is not assigned as a manager in the store.</w:t>
       </w:r>
     </w:p>
     <w:p>
@@ -28318,8 +28802,19 @@
           <w:szCs w:val="28"/>
           <w:lang w:eastAsia="zh-CN"/>
         </w:rPr>
-        <w:t xml:space="preserve"> StoreID</w:t>
-      </w:r>
+        <w:t xml:space="preserve"> </w:t>
+      </w:r>
+      <w:proofErr w:type="spellStart"/>
+      <w:r>
+        <w:rPr>
+          <w:rFonts w:eastAsia="DengXian"/>
+          <w:sz w:val="28"/>
+          <w:szCs w:val="28"/>
+          <w:lang w:eastAsia="zh-CN"/>
+        </w:rPr>
+        <w:t>StoreID</w:t>
+      </w:r>
+      <w:proofErr w:type="spellEnd"/>
     </w:p>
     <w:p>
       <w:pPr>
@@ -28565,8 +29060,19 @@
           <w:szCs w:val="28"/>
           <w:lang w:eastAsia="zh-CN"/>
         </w:rPr>
-        <w:t xml:space="preserve"> StoreID</w:t>
-      </w:r>
+        <w:t xml:space="preserve"> </w:t>
+      </w:r>
+      <w:proofErr w:type="spellStart"/>
+      <w:r>
+        <w:rPr>
+          <w:rFonts w:eastAsia="DengXian"/>
+          <w:sz w:val="28"/>
+          <w:szCs w:val="28"/>
+          <w:lang w:eastAsia="zh-CN"/>
+        </w:rPr>
+        <w:t>StoreID</w:t>
+      </w:r>
+      <w:proofErr w:type="spellEnd"/>
     </w:p>
     <w:p>
       <w:pPr>
@@ -28933,8 +29439,19 @@
           <w:szCs w:val="28"/>
           <w:lang w:eastAsia="zh-CN"/>
         </w:rPr>
-        <w:t xml:space="preserve"> StoreID</w:t>
-      </w:r>
+        <w:t xml:space="preserve"> </w:t>
+      </w:r>
+      <w:proofErr w:type="spellStart"/>
+      <w:r>
+        <w:rPr>
+          <w:rFonts w:eastAsia="DengXian"/>
+          <w:sz w:val="28"/>
+          <w:szCs w:val="28"/>
+          <w:lang w:eastAsia="zh-CN"/>
+        </w:rPr>
+        <w:t>StoreID</w:t>
+      </w:r>
+      <w:proofErr w:type="spellEnd"/>
     </w:p>
     <w:p>
       <w:pPr>
@@ -29738,8 +30255,19 @@
           <w:szCs w:val="28"/>
           <w:lang w:eastAsia="zh-CN"/>
         </w:rPr>
-        <w:t xml:space="preserve"> StoreID</w:t>
-      </w:r>
+        <w:t xml:space="preserve"> </w:t>
+      </w:r>
+      <w:proofErr w:type="spellStart"/>
+      <w:r>
+        <w:rPr>
+          <w:rFonts w:eastAsia="DengXian"/>
+          <w:sz w:val="28"/>
+          <w:szCs w:val="28"/>
+          <w:lang w:eastAsia="zh-CN"/>
+        </w:rPr>
+        <w:t>StoreID</w:t>
+      </w:r>
+      <w:proofErr w:type="spellEnd"/>
       <w:r>
         <w:rPr>
           <w:rFonts w:eastAsia="DengXian"/>
@@ -29999,8 +30527,19 @@
           <w:szCs w:val="28"/>
           <w:lang w:eastAsia="zh-CN"/>
         </w:rPr>
-        <w:t xml:space="preserve"> StoreID</w:t>
-      </w:r>
+        <w:t xml:space="preserve"> </w:t>
+      </w:r>
+      <w:proofErr w:type="spellStart"/>
+      <w:r>
+        <w:rPr>
+          <w:rFonts w:eastAsia="DengXian"/>
+          <w:sz w:val="28"/>
+          <w:szCs w:val="28"/>
+          <w:lang w:eastAsia="zh-CN"/>
+        </w:rPr>
+        <w:t>StoreID</w:t>
+      </w:r>
+      <w:proofErr w:type="spellEnd"/>
       <w:r>
         <w:rPr>
           <w:rFonts w:eastAsia="DengXian"/>
@@ -30425,8 +30964,19 @@
           <w:szCs w:val="28"/>
           <w:lang w:eastAsia="zh-CN"/>
         </w:rPr>
-        <w:t xml:space="preserve"> StoreID</w:t>
-      </w:r>
+        <w:t xml:space="preserve"> </w:t>
+      </w:r>
+      <w:proofErr w:type="spellStart"/>
+      <w:r>
+        <w:rPr>
+          <w:rFonts w:eastAsia="DengXian"/>
+          <w:sz w:val="28"/>
+          <w:szCs w:val="28"/>
+          <w:lang w:eastAsia="zh-CN"/>
+        </w:rPr>
+        <w:t>StoreID</w:t>
+      </w:r>
+      <w:proofErr w:type="spellEnd"/>
       <w:r>
         <w:rPr>
           <w:rFonts w:eastAsia="DengXian"/>
@@ -30776,6 +31326,918 @@
           <w:sz w:val="28"/>
           <w:szCs w:val="28"/>
           <w:lang w:eastAsia="zh-CN"/>
+        </w:rPr>
+      </w:pPr>
+    </w:p>
+    <w:p>
+      <w:pPr>
+        <w:bidi w:val="0"/>
+        <w:rPr>
+          <w:rFonts w:eastAsia="DengXian"/>
+          <w:sz w:val="28"/>
+          <w:szCs w:val="28"/>
+          <w:lang w:eastAsia="zh-CN"/>
+        </w:rPr>
+      </w:pPr>
+      <w:r>
+        <w:rPr>
+          <w:rFonts w:eastAsia="DengXian"/>
+          <w:sz w:val="28"/>
+          <w:szCs w:val="28"/>
+          <w:lang w:eastAsia="zh-CN"/>
+        </w:rPr>
+        <w:br w:type="page"/>
+      </w:r>
+    </w:p>
+    <w:p>
+      <w:pPr>
+        <w:bidi w:val="0"/>
+        <w:rPr>
+          <w:rFonts w:eastAsia="DengXian"/>
+          <w:b/>
+          <w:bCs/>
+          <w:sz w:val="28"/>
+          <w:szCs w:val="28"/>
+          <w:lang w:val="en-IL" w:eastAsia="zh-CN"/>
+        </w:rPr>
+      </w:pPr>
+      <w:r>
+        <w:rPr>
+          <w:rFonts w:eastAsia="DengXian"/>
+          <w:b/>
+          <w:bCs/>
+          <w:sz w:val="28"/>
+          <w:szCs w:val="28"/>
+          <w:lang w:val="en-IL" w:eastAsia="zh-CN"/>
+        </w:rPr>
+        <w:lastRenderedPageBreak/>
+        <w:t>Use Case: Change Purchase Polic</w:t>
+      </w:r>
+      <w:r>
+        <w:rPr>
+          <w:rFonts w:eastAsia="DengXian"/>
+          <w:b/>
+          <w:bCs/>
+          <w:sz w:val="28"/>
+          <w:szCs w:val="28"/>
+          <w:lang w:val="en-IL" w:eastAsia="zh-CN"/>
+        </w:rPr>
+        <w:t>y</w:t>
+      </w:r>
+    </w:p>
+    <w:p>
+      <w:pPr>
+        <w:bidi w:val="0"/>
+        <w:rPr>
+          <w:rFonts w:eastAsia="DengXian"/>
+          <w:sz w:val="28"/>
+          <w:szCs w:val="28"/>
+          <w:lang w:val="en-IL" w:eastAsia="zh-CN"/>
+        </w:rPr>
+      </w:pPr>
+      <w:r>
+        <w:rPr>
+          <w:rFonts w:eastAsia="DengXian"/>
+          <w:b/>
+          <w:bCs/>
+          <w:sz w:val="28"/>
+          <w:szCs w:val="28"/>
+          <w:lang w:val="en-IL" w:eastAsia="zh-CN"/>
+        </w:rPr>
+        <w:t>Actors:</w:t>
+      </w:r>
+    </w:p>
+    <w:p>
+      <w:pPr>
+        <w:numPr>
+          <w:ilvl w:val="0"/>
+          <w:numId w:val="76"/>
+        </w:numPr>
+        <w:bidi w:val="0"/>
+        <w:rPr>
+          <w:rFonts w:eastAsia="DengXian"/>
+          <w:sz w:val="28"/>
+          <w:szCs w:val="28"/>
+          <w:lang w:val="en-IL" w:eastAsia="zh-CN"/>
+        </w:rPr>
+      </w:pPr>
+      <w:r>
+        <w:rPr>
+          <w:rFonts w:eastAsia="DengXian"/>
+          <w:sz w:val="28"/>
+          <w:szCs w:val="28"/>
+          <w:lang w:val="en-IL" w:eastAsia="zh-CN"/>
+        </w:rPr>
+        <w:t>Store Owner</w:t>
+      </w:r>
+    </w:p>
+    <w:p>
+      <w:pPr>
+        <w:bidi w:val="0"/>
+        <w:rPr>
+          <w:rFonts w:eastAsia="DengXian"/>
+          <w:sz w:val="28"/>
+          <w:szCs w:val="28"/>
+          <w:lang w:val="en-IL" w:eastAsia="zh-CN"/>
+        </w:rPr>
+      </w:pPr>
+      <w:r>
+        <w:rPr>
+          <w:rFonts w:eastAsia="DengXian"/>
+          <w:b/>
+          <w:bCs/>
+          <w:sz w:val="28"/>
+          <w:szCs w:val="28"/>
+          <w:lang w:val="en-IL" w:eastAsia="zh-CN"/>
+        </w:rPr>
+        <w:t>Preconditions:</w:t>
+      </w:r>
+    </w:p>
+    <w:p>
+      <w:pPr>
+        <w:numPr>
+          <w:ilvl w:val="0"/>
+          <w:numId w:val="77"/>
+        </w:numPr>
+        <w:bidi w:val="0"/>
+        <w:rPr>
+          <w:rFonts w:eastAsia="DengXian"/>
+          <w:sz w:val="28"/>
+          <w:szCs w:val="28"/>
+          <w:lang w:val="en-IL" w:eastAsia="zh-CN"/>
+        </w:rPr>
+      </w:pPr>
+      <w:r>
+        <w:rPr>
+          <w:rFonts w:eastAsia="DengXian"/>
+          <w:sz w:val="28"/>
+          <w:szCs w:val="28"/>
+          <w:lang w:val="en-IL" w:eastAsia="zh-CN"/>
+        </w:rPr>
+        <w:t>The store owner exists and is logged in.</w:t>
+      </w:r>
+    </w:p>
+    <w:p>
+      <w:pPr>
+        <w:numPr>
+          <w:ilvl w:val="0"/>
+          <w:numId w:val="77"/>
+        </w:numPr>
+        <w:bidi w:val="0"/>
+        <w:rPr>
+          <w:rFonts w:eastAsia="DengXian"/>
+          <w:sz w:val="28"/>
+          <w:szCs w:val="28"/>
+          <w:lang w:val="en-IL" w:eastAsia="zh-CN"/>
+        </w:rPr>
+      </w:pPr>
+      <w:r>
+        <w:rPr>
+          <w:rFonts w:eastAsia="DengXian"/>
+          <w:sz w:val="28"/>
+          <w:szCs w:val="28"/>
+          <w:lang w:val="en-IL" w:eastAsia="zh-CN"/>
+        </w:rPr>
+        <w:t>The store exists</w:t>
+      </w:r>
+    </w:p>
+    <w:p>
+      <w:pPr>
+        <w:bidi w:val="0"/>
+        <w:rPr>
+          <w:rFonts w:eastAsia="DengXian"/>
+          <w:sz w:val="28"/>
+          <w:szCs w:val="28"/>
+          <w:lang w:val="en-IL" w:eastAsia="zh-CN"/>
+        </w:rPr>
+      </w:pPr>
+      <w:r>
+        <w:rPr>
+          <w:rFonts w:eastAsia="DengXian"/>
+          <w:b/>
+          <w:bCs/>
+          <w:sz w:val="28"/>
+          <w:szCs w:val="28"/>
+          <w:lang w:val="en-IL" w:eastAsia="zh-CN"/>
+        </w:rPr>
+        <w:t>Postconditions:</w:t>
+      </w:r>
+    </w:p>
+    <w:p>
+      <w:pPr>
+        <w:numPr>
+          <w:ilvl w:val="0"/>
+          <w:numId w:val="78"/>
+        </w:numPr>
+        <w:bidi w:val="0"/>
+        <w:rPr>
+          <w:rFonts w:eastAsia="DengXian"/>
+          <w:sz w:val="28"/>
+          <w:szCs w:val="28"/>
+          <w:lang w:val="en-IL" w:eastAsia="zh-CN"/>
+        </w:rPr>
+      </w:pPr>
+      <w:r>
+        <w:rPr>
+          <w:rFonts w:eastAsia="DengXian"/>
+          <w:sz w:val="28"/>
+          <w:szCs w:val="28"/>
+          <w:lang w:val="en-IL" w:eastAsia="zh-CN"/>
+        </w:rPr>
+        <w:t xml:space="preserve">The purchase </w:t>
+      </w:r>
+      <w:r>
+        <w:rPr>
+          <w:rFonts w:eastAsia="DengXian"/>
+          <w:sz w:val="28"/>
+          <w:szCs w:val="28"/>
+          <w:lang w:val="en-IL" w:eastAsia="zh-CN"/>
+        </w:rPr>
+        <w:t>policy</w:t>
+      </w:r>
+      <w:r>
+        <w:rPr>
+          <w:rFonts w:eastAsia="DengXian"/>
+          <w:sz w:val="28"/>
+          <w:szCs w:val="28"/>
+          <w:lang w:val="en-IL" w:eastAsia="zh-CN"/>
+        </w:rPr>
+        <w:t xml:space="preserve"> of the store </w:t>
+      </w:r>
+      <w:r>
+        <w:rPr>
+          <w:rFonts w:eastAsia="DengXian"/>
+          <w:sz w:val="28"/>
+          <w:szCs w:val="28"/>
+          <w:lang w:val="en-IL" w:eastAsia="zh-CN"/>
+        </w:rPr>
+        <w:t>is</w:t>
+      </w:r>
+      <w:r>
+        <w:rPr>
+          <w:rFonts w:eastAsia="DengXian"/>
+          <w:sz w:val="28"/>
+          <w:szCs w:val="28"/>
+          <w:lang w:val="en-IL" w:eastAsia="zh-CN"/>
+        </w:rPr>
+        <w:t xml:space="preserve"> updated according to the store owner's configurations.</w:t>
+      </w:r>
+    </w:p>
+    <w:p>
+      <w:pPr>
+        <w:bidi w:val="0"/>
+        <w:rPr>
+          <w:rFonts w:eastAsia="DengXian"/>
+          <w:sz w:val="28"/>
+          <w:szCs w:val="28"/>
+          <w:lang w:val="en-IL" w:eastAsia="zh-CN"/>
+        </w:rPr>
+      </w:pPr>
+      <w:r>
+        <w:rPr>
+          <w:rFonts w:eastAsia="DengXian"/>
+          <w:b/>
+          <w:bCs/>
+          <w:sz w:val="28"/>
+          <w:szCs w:val="28"/>
+          <w:lang w:val="en-IL" w:eastAsia="zh-CN"/>
+        </w:rPr>
+        <w:t>Input Parameters:</w:t>
+      </w:r>
+    </w:p>
+    <w:p>
+      <w:pPr>
+        <w:numPr>
+          <w:ilvl w:val="0"/>
+          <w:numId w:val="79"/>
+        </w:numPr>
+        <w:bidi w:val="0"/>
+        <w:rPr>
+          <w:rFonts w:eastAsia="DengXian"/>
+          <w:sz w:val="28"/>
+          <w:szCs w:val="28"/>
+          <w:lang w:val="en-IL" w:eastAsia="zh-CN"/>
+        </w:rPr>
+      </w:pPr>
+      <w:r>
+        <w:rPr>
+          <w:rFonts w:eastAsia="DengXian"/>
+          <w:sz w:val="28"/>
+          <w:szCs w:val="28"/>
+          <w:lang w:val="en-IL" w:eastAsia="zh-CN"/>
+        </w:rPr>
+        <w:t>User token</w:t>
+      </w:r>
+    </w:p>
+    <w:p>
+      <w:pPr>
+        <w:numPr>
+          <w:ilvl w:val="0"/>
+          <w:numId w:val="79"/>
+        </w:numPr>
+        <w:bidi w:val="0"/>
+        <w:rPr>
+          <w:rFonts w:eastAsia="DengXian"/>
+          <w:sz w:val="28"/>
+          <w:szCs w:val="28"/>
+          <w:lang w:val="en-IL" w:eastAsia="zh-CN"/>
+        </w:rPr>
+      </w:pPr>
+      <w:proofErr w:type="spellStart"/>
+      <w:r>
+        <w:rPr>
+          <w:rFonts w:eastAsia="DengXian"/>
+          <w:sz w:val="28"/>
+          <w:szCs w:val="28"/>
+          <w:lang w:val="en-IL" w:eastAsia="zh-CN"/>
+        </w:rPr>
+        <w:t>StoreID</w:t>
+      </w:r>
+      <w:proofErr w:type="spellEnd"/>
+    </w:p>
+    <w:p>
+      <w:pPr>
+        <w:numPr>
+          <w:ilvl w:val="0"/>
+          <w:numId w:val="79"/>
+        </w:numPr>
+        <w:bidi w:val="0"/>
+        <w:rPr>
+          <w:rFonts w:eastAsia="DengXian"/>
+          <w:sz w:val="28"/>
+          <w:szCs w:val="28"/>
+          <w:lang w:val="en-IL" w:eastAsia="zh-CN"/>
+        </w:rPr>
+      </w:pPr>
+      <w:r>
+        <w:rPr>
+          <w:rFonts w:eastAsia="DengXian"/>
+          <w:sz w:val="28"/>
+          <w:szCs w:val="28"/>
+          <w:lang w:val="en-IL" w:eastAsia="zh-CN"/>
+        </w:rPr>
+        <w:t>Purchase Types</w:t>
+      </w:r>
+    </w:p>
+    <w:p>
+      <w:pPr>
+        <w:numPr>
+          <w:ilvl w:val="0"/>
+          <w:numId w:val="79"/>
+        </w:numPr>
+        <w:bidi w:val="0"/>
+        <w:rPr>
+          <w:rFonts w:eastAsia="DengXian"/>
+          <w:sz w:val="28"/>
+          <w:szCs w:val="28"/>
+          <w:lang w:val="en-IL" w:eastAsia="zh-CN"/>
+        </w:rPr>
+      </w:pPr>
+      <w:r>
+        <w:rPr>
+          <w:rFonts w:eastAsia="DengXian"/>
+          <w:sz w:val="28"/>
+          <w:szCs w:val="28"/>
+          <w:lang w:val="en-IL" w:eastAsia="zh-CN"/>
+        </w:rPr>
+        <w:t>Discount Policies</w:t>
+      </w:r>
+    </w:p>
+    <w:p>
+      <w:pPr>
+        <w:numPr>
+          <w:ilvl w:val="0"/>
+          <w:numId w:val="79"/>
+        </w:numPr>
+        <w:bidi w:val="0"/>
+        <w:rPr>
+          <w:rFonts w:eastAsia="DengXian"/>
+          <w:sz w:val="28"/>
+          <w:szCs w:val="28"/>
+          <w:lang w:val="en-IL" w:eastAsia="zh-CN"/>
+        </w:rPr>
+      </w:pPr>
+      <w:r>
+        <w:rPr>
+          <w:rFonts w:eastAsia="DengXian"/>
+          <w:sz w:val="28"/>
+          <w:szCs w:val="28"/>
+          <w:lang w:val="en-IL" w:eastAsia="zh-CN"/>
+        </w:rPr>
+        <w:t>Product ID (if applicable)</w:t>
+      </w:r>
+    </w:p>
+    <w:p>
+      <w:pPr>
+        <w:bidi w:val="0"/>
+        <w:rPr>
+          <w:rFonts w:eastAsia="DengXian"/>
+          <w:sz w:val="28"/>
+          <w:szCs w:val="28"/>
+          <w:lang w:val="en-IL" w:eastAsia="zh-CN"/>
+        </w:rPr>
+      </w:pPr>
+      <w:r>
+        <w:rPr>
+          <w:rFonts w:eastAsia="DengXian"/>
+          <w:b/>
+          <w:bCs/>
+          <w:sz w:val="28"/>
+          <w:szCs w:val="28"/>
+          <w:lang w:val="en-IL" w:eastAsia="zh-CN"/>
+        </w:rPr>
+        <w:t>Main Scenario:</w:t>
+      </w:r>
+    </w:p>
+    <w:p>
+      <w:pPr>
+        <w:numPr>
+          <w:ilvl w:val="0"/>
+          <w:numId w:val="80"/>
+        </w:numPr>
+        <w:bidi w:val="0"/>
+        <w:rPr>
+          <w:rFonts w:eastAsia="DengXian"/>
+          <w:sz w:val="28"/>
+          <w:szCs w:val="28"/>
+          <w:lang w:val="en-IL" w:eastAsia="zh-CN"/>
+        </w:rPr>
+      </w:pPr>
+      <w:r>
+        <w:rPr>
+          <w:rFonts w:eastAsia="DengXian"/>
+          <w:b/>
+          <w:bCs/>
+          <w:sz w:val="28"/>
+          <w:szCs w:val="28"/>
+          <w:lang w:val="en-IL" w:eastAsia="zh-CN"/>
+        </w:rPr>
+        <w:t>Authentication</w:t>
+      </w:r>
+      <w:r>
+        <w:rPr>
+          <w:rFonts w:eastAsia="DengXian"/>
+          <w:sz w:val="28"/>
+          <w:szCs w:val="28"/>
+          <w:lang w:val="en-IL" w:eastAsia="zh-CN"/>
+        </w:rPr>
+        <w:t>:</w:t>
+      </w:r>
+    </w:p>
+    <w:p>
+      <w:pPr>
+        <w:numPr>
+          <w:ilvl w:val="1"/>
+          <w:numId w:val="80"/>
+        </w:numPr>
+        <w:bidi w:val="0"/>
+        <w:rPr>
+          <w:rFonts w:eastAsia="DengXian"/>
+          <w:sz w:val="28"/>
+          <w:szCs w:val="28"/>
+          <w:lang w:val="en-IL" w:eastAsia="zh-CN"/>
+        </w:rPr>
+      </w:pPr>
+      <w:r>
+        <w:rPr>
+          <w:rFonts w:eastAsia="DengXian"/>
+          <w:sz w:val="28"/>
+          <w:szCs w:val="28"/>
+          <w:lang w:val="en-IL" w:eastAsia="zh-CN"/>
+        </w:rPr>
+        <w:t>The system verifies that the action is being requested by a legitimate store owner.</w:t>
+      </w:r>
+    </w:p>
+    <w:p>
+      <w:pPr>
+        <w:numPr>
+          <w:ilvl w:val="0"/>
+          <w:numId w:val="80"/>
+        </w:numPr>
+        <w:bidi w:val="0"/>
+        <w:rPr>
+          <w:rFonts w:eastAsia="DengXian"/>
+          <w:sz w:val="28"/>
+          <w:szCs w:val="28"/>
+          <w:lang w:val="en-IL" w:eastAsia="zh-CN"/>
+        </w:rPr>
+      </w:pPr>
+      <w:r>
+        <w:rPr>
+          <w:rFonts w:eastAsia="DengXian"/>
+          <w:b/>
+          <w:bCs/>
+          <w:sz w:val="28"/>
+          <w:szCs w:val="28"/>
+          <w:lang w:val="en-IL" w:eastAsia="zh-CN"/>
+        </w:rPr>
+        <w:t>Select and Modify Policies</w:t>
+      </w:r>
+      <w:r>
+        <w:rPr>
+          <w:rFonts w:eastAsia="DengXian"/>
+          <w:sz w:val="28"/>
+          <w:szCs w:val="28"/>
+          <w:lang w:val="en-IL" w:eastAsia="zh-CN"/>
+        </w:rPr>
+        <w:t>:</w:t>
+      </w:r>
+    </w:p>
+    <w:p>
+      <w:pPr>
+        <w:numPr>
+          <w:ilvl w:val="1"/>
+          <w:numId w:val="80"/>
+        </w:numPr>
+        <w:bidi w:val="0"/>
+        <w:rPr>
+          <w:rFonts w:eastAsia="DengXian"/>
+          <w:sz w:val="28"/>
+          <w:szCs w:val="28"/>
+          <w:lang w:val="en-IL" w:eastAsia="zh-CN"/>
+        </w:rPr>
+      </w:pPr>
+      <w:r>
+        <w:rPr>
+          <w:rFonts w:eastAsia="DengXian"/>
+          <w:sz w:val="28"/>
+          <w:szCs w:val="28"/>
+          <w:lang w:val="en-IL" w:eastAsia="zh-CN"/>
+        </w:rPr>
+        <w:t>The store owner selects the types of purchase polic</w:t>
+      </w:r>
+      <w:r>
+        <w:rPr>
+          <w:rFonts w:eastAsia="DengXian"/>
+          <w:sz w:val="28"/>
+          <w:szCs w:val="28"/>
+          <w:lang w:val="en-IL" w:eastAsia="zh-CN"/>
+        </w:rPr>
+        <w:t>y</w:t>
+      </w:r>
+      <w:r>
+        <w:rPr>
+          <w:rFonts w:eastAsia="DengXian"/>
+          <w:sz w:val="28"/>
+          <w:szCs w:val="28"/>
+          <w:lang w:val="en-IL" w:eastAsia="zh-CN"/>
+        </w:rPr>
+        <w:t xml:space="preserve"> they wish to modify.</w:t>
+      </w:r>
+    </w:p>
+    <w:p>
+      <w:pPr>
+        <w:numPr>
+          <w:ilvl w:val="1"/>
+          <w:numId w:val="80"/>
+        </w:numPr>
+        <w:bidi w:val="0"/>
+        <w:rPr>
+          <w:rFonts w:eastAsia="DengXian"/>
+          <w:sz w:val="28"/>
+          <w:szCs w:val="28"/>
+          <w:lang w:val="en-IL" w:eastAsia="zh-CN"/>
+        </w:rPr>
+      </w:pPr>
+      <w:r>
+        <w:rPr>
+          <w:rFonts w:eastAsia="DengXian"/>
+          <w:sz w:val="28"/>
+          <w:szCs w:val="28"/>
+          <w:lang w:val="en-IL" w:eastAsia="zh-CN"/>
+        </w:rPr>
+        <w:t>The store owner makes the desired changes to the policies (e.g.</w:t>
+      </w:r>
+      <w:r>
+        <w:rPr>
+          <w:rFonts w:eastAsia="DengXian"/>
+          <w:sz w:val="28"/>
+          <w:szCs w:val="28"/>
+          <w:lang w:val="en-IL" w:eastAsia="zh-CN"/>
+        </w:rPr>
+        <w:t xml:space="preserve"> </w:t>
+      </w:r>
+      <w:r>
+        <w:rPr>
+          <w:rFonts w:eastAsia="DengXian"/>
+          <w:sz w:val="28"/>
+          <w:szCs w:val="28"/>
+          <w:lang w:val="en-IL" w:eastAsia="zh-CN"/>
+        </w:rPr>
+        <w:t>changing existing purchase rules).</w:t>
+      </w:r>
+    </w:p>
+    <w:p>
+      <w:pPr>
+        <w:numPr>
+          <w:ilvl w:val="0"/>
+          <w:numId w:val="80"/>
+        </w:numPr>
+        <w:bidi w:val="0"/>
+        <w:rPr>
+          <w:rFonts w:eastAsia="DengXian"/>
+          <w:sz w:val="28"/>
+          <w:szCs w:val="28"/>
+          <w:lang w:val="en-IL" w:eastAsia="zh-CN"/>
+        </w:rPr>
+      </w:pPr>
+      <w:r>
+        <w:rPr>
+          <w:rFonts w:eastAsia="DengXian"/>
+          <w:b/>
+          <w:bCs/>
+          <w:sz w:val="28"/>
+          <w:szCs w:val="28"/>
+          <w:lang w:val="en-IL" w:eastAsia="zh-CN"/>
+        </w:rPr>
+        <w:t>Save Changes</w:t>
+      </w:r>
+      <w:r>
+        <w:rPr>
+          <w:rFonts w:eastAsia="DengXian"/>
+          <w:sz w:val="28"/>
+          <w:szCs w:val="28"/>
+          <w:lang w:val="en-IL" w:eastAsia="zh-CN"/>
+        </w:rPr>
+        <w:t>:</w:t>
+      </w:r>
+    </w:p>
+    <w:p>
+      <w:pPr>
+        <w:numPr>
+          <w:ilvl w:val="1"/>
+          <w:numId w:val="80"/>
+        </w:numPr>
+        <w:bidi w:val="0"/>
+        <w:rPr>
+          <w:rFonts w:eastAsia="DengXian"/>
+          <w:sz w:val="28"/>
+          <w:szCs w:val="28"/>
+          <w:lang w:val="en-IL" w:eastAsia="zh-CN"/>
+        </w:rPr>
+      </w:pPr>
+      <w:r>
+        <w:rPr>
+          <w:rFonts w:eastAsia="DengXian"/>
+          <w:sz w:val="28"/>
+          <w:szCs w:val="28"/>
+          <w:lang w:val="en-IL" w:eastAsia="zh-CN"/>
+        </w:rPr>
+        <w:t>The system saves the updated policies.</w:t>
+      </w:r>
+    </w:p>
+    <w:p>
+      <w:pPr>
+        <w:numPr>
+          <w:ilvl w:val="1"/>
+          <w:numId w:val="80"/>
+        </w:numPr>
+        <w:bidi w:val="0"/>
+        <w:rPr>
+          <w:rFonts w:eastAsia="DengXian"/>
+          <w:sz w:val="28"/>
+          <w:szCs w:val="28"/>
+          <w:lang w:val="en-IL" w:eastAsia="zh-CN"/>
+        </w:rPr>
+      </w:pPr>
+      <w:r>
+        <w:rPr>
+          <w:rFonts w:eastAsia="DengXian"/>
+          <w:sz w:val="28"/>
+          <w:szCs w:val="28"/>
+          <w:lang w:val="en-IL" w:eastAsia="zh-CN"/>
+        </w:rPr>
+        <w:t>The system applies the updated policies to the relevant products and purchase processes in the store.</w:t>
+      </w:r>
+    </w:p>
+    <w:p>
+      <w:pPr>
+        <w:bidi w:val="0"/>
+        <w:rPr>
+          <w:rFonts w:eastAsia="DengXian"/>
+          <w:sz w:val="28"/>
+          <w:szCs w:val="28"/>
+          <w:lang w:val="en-IL" w:eastAsia="zh-CN"/>
+        </w:rPr>
+      </w:pPr>
+      <w:r>
+        <w:rPr>
+          <w:rFonts w:eastAsia="DengXian"/>
+          <w:b/>
+          <w:bCs/>
+          <w:sz w:val="28"/>
+          <w:szCs w:val="28"/>
+          <w:lang w:val="en-IL" w:eastAsia="zh-CN"/>
+        </w:rPr>
+        <w:lastRenderedPageBreak/>
+        <w:t>Extensions/Alternatives:</w:t>
+      </w:r>
+    </w:p>
+    <w:p>
+      <w:pPr>
+        <w:numPr>
+          <w:ilvl w:val="0"/>
+          <w:numId w:val="81"/>
+        </w:numPr>
+        <w:bidi w:val="0"/>
+        <w:rPr>
+          <w:rFonts w:eastAsia="DengXian"/>
+          <w:sz w:val="28"/>
+          <w:szCs w:val="28"/>
+          <w:lang w:val="en-IL" w:eastAsia="zh-CN"/>
+        </w:rPr>
+      </w:pPr>
+      <w:r>
+        <w:rPr>
+          <w:rFonts w:eastAsia="DengXian"/>
+          <w:b/>
+          <w:bCs/>
+          <w:sz w:val="28"/>
+          <w:szCs w:val="28"/>
+          <w:lang w:val="en-IL" w:eastAsia="zh-CN"/>
+        </w:rPr>
+        <w:t>Invalid Authentication</w:t>
+      </w:r>
+      <w:r>
+        <w:rPr>
+          <w:rFonts w:eastAsia="DengXian"/>
+          <w:sz w:val="28"/>
+          <w:szCs w:val="28"/>
+          <w:lang w:val="en-IL" w:eastAsia="zh-CN"/>
+        </w:rPr>
+        <w:t>:</w:t>
+      </w:r>
+    </w:p>
+    <w:p>
+      <w:pPr>
+        <w:numPr>
+          <w:ilvl w:val="1"/>
+          <w:numId w:val="81"/>
+        </w:numPr>
+        <w:bidi w:val="0"/>
+        <w:rPr>
+          <w:rFonts w:eastAsia="DengXian"/>
+          <w:sz w:val="28"/>
+          <w:szCs w:val="28"/>
+          <w:lang w:val="en-IL" w:eastAsia="zh-CN"/>
+        </w:rPr>
+      </w:pPr>
+      <w:r>
+        <w:rPr>
+          <w:rFonts w:eastAsia="DengXian"/>
+          <w:sz w:val="28"/>
+          <w:szCs w:val="28"/>
+          <w:lang w:val="en-IL" w:eastAsia="zh-CN"/>
+        </w:rPr>
+        <w:t xml:space="preserve">If the store owner is not authenticated or does not have the necessary permissions, an error message is </w:t>
+      </w:r>
+      <w:proofErr w:type="gramStart"/>
+      <w:r>
+        <w:rPr>
+          <w:rFonts w:eastAsia="DengXian"/>
+          <w:sz w:val="28"/>
+          <w:szCs w:val="28"/>
+          <w:lang w:val="en-IL" w:eastAsia="zh-CN"/>
+        </w:rPr>
+        <w:t>displayed</w:t>
+      </w:r>
+      <w:proofErr w:type="gramEnd"/>
+      <w:r>
+        <w:rPr>
+          <w:rFonts w:eastAsia="DengXian"/>
+          <w:sz w:val="28"/>
+          <w:szCs w:val="28"/>
+          <w:lang w:val="en-IL" w:eastAsia="zh-CN"/>
+        </w:rPr>
+        <w:t xml:space="preserve"> and the action is not completed.</w:t>
+      </w:r>
+    </w:p>
+    <w:p>
+      <w:pPr>
+        <w:numPr>
+          <w:ilvl w:val="0"/>
+          <w:numId w:val="81"/>
+        </w:numPr>
+        <w:bidi w:val="0"/>
+        <w:rPr>
+          <w:rFonts w:eastAsia="DengXian"/>
+          <w:sz w:val="28"/>
+          <w:szCs w:val="28"/>
+          <w:lang w:val="en-IL" w:eastAsia="zh-CN"/>
+        </w:rPr>
+      </w:pPr>
+      <w:r>
+        <w:rPr>
+          <w:rFonts w:eastAsia="DengXian"/>
+          <w:b/>
+          <w:bCs/>
+          <w:sz w:val="28"/>
+          <w:szCs w:val="28"/>
+          <w:lang w:val="en-IL" w:eastAsia="zh-CN"/>
+        </w:rPr>
+        <w:t>Validation Failure</w:t>
+      </w:r>
+      <w:r>
+        <w:rPr>
+          <w:rFonts w:eastAsia="DengXian"/>
+          <w:sz w:val="28"/>
+          <w:szCs w:val="28"/>
+          <w:lang w:val="en-IL" w:eastAsia="zh-CN"/>
+        </w:rPr>
+        <w:t>:</w:t>
+      </w:r>
+    </w:p>
+    <w:p>
+      <w:pPr>
+        <w:numPr>
+          <w:ilvl w:val="1"/>
+          <w:numId w:val="81"/>
+        </w:numPr>
+        <w:bidi w:val="0"/>
+        <w:rPr>
+          <w:rFonts w:eastAsia="DengXian"/>
+          <w:sz w:val="28"/>
+          <w:szCs w:val="28"/>
+          <w:lang w:val="en-IL" w:eastAsia="zh-CN"/>
+        </w:rPr>
+      </w:pPr>
+      <w:r>
+        <w:rPr>
+          <w:rFonts w:eastAsia="DengXian"/>
+          <w:sz w:val="28"/>
+          <w:szCs w:val="28"/>
+          <w:lang w:val="en-IL" w:eastAsia="zh-CN"/>
+        </w:rPr>
+        <w:t>If the new policy settings do not comply with store guidelines or are invalid, an error message is displayed, and the changes are not saved.</w:t>
+      </w:r>
+    </w:p>
+    <w:p>
+      <w:pPr>
+        <w:numPr>
+          <w:ilvl w:val="0"/>
+          <w:numId w:val="81"/>
+        </w:numPr>
+        <w:bidi w:val="0"/>
+        <w:rPr>
+          <w:rFonts w:eastAsia="DengXian"/>
+          <w:sz w:val="28"/>
+          <w:szCs w:val="28"/>
+          <w:lang w:val="en-IL" w:eastAsia="zh-CN"/>
+        </w:rPr>
+      </w:pPr>
+      <w:r>
+        <w:rPr>
+          <w:rFonts w:eastAsia="DengXian"/>
+          <w:b/>
+          <w:bCs/>
+          <w:sz w:val="28"/>
+          <w:szCs w:val="28"/>
+          <w:lang w:val="en-IL" w:eastAsia="zh-CN"/>
+        </w:rPr>
+        <w:t>Policy Application Failure</w:t>
+      </w:r>
+      <w:r>
+        <w:rPr>
+          <w:rFonts w:eastAsia="DengXian"/>
+          <w:sz w:val="28"/>
+          <w:szCs w:val="28"/>
+          <w:lang w:val="en-IL" w:eastAsia="zh-CN"/>
+        </w:rPr>
+        <w:t>:</w:t>
+      </w:r>
+    </w:p>
+    <w:p>
+      <w:pPr>
+        <w:numPr>
+          <w:ilvl w:val="1"/>
+          <w:numId w:val="81"/>
+        </w:numPr>
+        <w:bidi w:val="0"/>
+        <w:rPr>
+          <w:rFonts w:eastAsia="DengXian"/>
+          <w:sz w:val="28"/>
+          <w:szCs w:val="28"/>
+          <w:lang w:val="en-IL" w:eastAsia="zh-CN"/>
+        </w:rPr>
+      </w:pPr>
+      <w:r>
+        <w:rPr>
+          <w:rFonts w:eastAsia="DengXian"/>
+          <w:sz w:val="28"/>
+          <w:szCs w:val="28"/>
+          <w:lang w:val="en-IL" w:eastAsia="zh-CN"/>
+        </w:rPr>
+        <w:t>If the system fails to apply the updated policies to the products, an error message is displayed, and the previous settings are retained.</w:t>
+      </w:r>
+    </w:p>
+    <w:p>
+      <w:pPr>
+        <w:bidi w:val="0"/>
+        <w:rPr>
+          <w:rFonts w:eastAsia="DengXian"/>
+          <w:sz w:val="28"/>
+          <w:szCs w:val="28"/>
+          <w:lang w:val="en-IL" w:eastAsia="zh-CN"/>
         </w:rPr>
       </w:pPr>
     </w:p>
@@ -31655,6 +33117,123 @@
     </w:lvl>
   </w:abstractNum>
   <w:abstractNum w:abstractNumId="8" w15:restartNumberingAfterBreak="0">
+    <w:nsid w:val="138B5EC9"/>
+    <w:multiLevelType w:val="multilevel"/>
+    <w:tmpl w:val="1AF6CE02"/>
+    <w:lvl w:ilvl="0">
+      <w:start w:val="1"/>
+      <w:numFmt w:val="decimal"/>
+      <w:lvlText w:val="%1."/>
+      <w:lvlJc w:val="left"/>
+      <w:pPr>
+        <w:tabs>
+          <w:tab w:val="num" w:pos="720"/>
+        </w:tabs>
+        <w:ind w:left="720" w:hanging="360"/>
+      </w:pPr>
+    </w:lvl>
+    <w:lvl w:ilvl="1">
+      <w:start w:val="1"/>
+      <w:numFmt w:val="bullet"/>
+      <w:lvlText w:val="o"/>
+      <w:lvlJc w:val="left"/>
+      <w:pPr>
+        <w:tabs>
+          <w:tab w:val="num" w:pos="1440"/>
+        </w:tabs>
+        <w:ind w:left="1440" w:hanging="360"/>
+      </w:pPr>
+      <w:rPr>
+        <w:rFonts w:ascii="Courier New" w:hAnsi="Courier New" w:hint="default"/>
+        <w:sz w:val="20"/>
+      </w:rPr>
+    </w:lvl>
+    <w:lvl w:ilvl="2" w:tentative="1">
+      <w:start w:val="1"/>
+      <w:numFmt w:val="decimal"/>
+      <w:lvlText w:val="%3."/>
+      <w:lvlJc w:val="left"/>
+      <w:pPr>
+        <w:tabs>
+          <w:tab w:val="num" w:pos="2160"/>
+        </w:tabs>
+        <w:ind w:left="2160" w:hanging="360"/>
+      </w:pPr>
+    </w:lvl>
+    <w:lvl w:ilvl="3" w:tentative="1">
+      <w:start w:val="1"/>
+      <w:numFmt w:val="decimal"/>
+      <w:lvlText w:val="%4."/>
+      <w:lvlJc w:val="left"/>
+      <w:pPr>
+        <w:tabs>
+          <w:tab w:val="num" w:pos="2880"/>
+        </w:tabs>
+        <w:ind w:left="2880" w:hanging="360"/>
+      </w:pPr>
+    </w:lvl>
+    <w:lvl w:ilvl="4" w:tentative="1">
+      <w:start w:val="1"/>
+      <w:numFmt w:val="decimal"/>
+      <w:lvlText w:val="%5."/>
+      <w:lvlJc w:val="left"/>
+      <w:pPr>
+        <w:tabs>
+          <w:tab w:val="num" w:pos="3600"/>
+        </w:tabs>
+        <w:ind w:left="3600" w:hanging="360"/>
+      </w:pPr>
+    </w:lvl>
+    <w:lvl w:ilvl="5" w:tentative="1">
+      <w:start w:val="1"/>
+      <w:numFmt w:val="decimal"/>
+      <w:lvlText w:val="%6."/>
+      <w:lvlJc w:val="left"/>
+      <w:pPr>
+        <w:tabs>
+          <w:tab w:val="num" w:pos="4320"/>
+        </w:tabs>
+        <w:ind w:left="4320" w:hanging="360"/>
+      </w:pPr>
+    </w:lvl>
+    <w:lvl w:ilvl="6" w:tentative="1">
+      <w:start w:val="1"/>
+      <w:numFmt w:val="decimal"/>
+      <w:lvlText w:val="%7."/>
+      <w:lvlJc w:val="left"/>
+      <w:pPr>
+        <w:tabs>
+          <w:tab w:val="num" w:pos="5040"/>
+        </w:tabs>
+        <w:ind w:left="5040" w:hanging="360"/>
+      </w:pPr>
+    </w:lvl>
+    <w:lvl w:ilvl="7" w:tentative="1">
+      <w:start w:val="1"/>
+      <w:numFmt w:val="decimal"/>
+      <w:lvlText w:val="%8."/>
+      <w:lvlJc w:val="left"/>
+      <w:pPr>
+        <w:tabs>
+          <w:tab w:val="num" w:pos="5760"/>
+        </w:tabs>
+        <w:ind w:left="5760" w:hanging="360"/>
+      </w:pPr>
+    </w:lvl>
+    <w:lvl w:ilvl="8" w:tentative="1">
+      <w:start w:val="1"/>
+      <w:numFmt w:val="decimal"/>
+      <w:lvlText w:val="%9."/>
+      <w:lvlJc w:val="left"/>
+      <w:pPr>
+        <w:tabs>
+          <w:tab w:val="num" w:pos="6480"/>
+        </w:tabs>
+        <w:ind w:left="6480" w:hanging="360"/>
+      </w:pPr>
+    </w:lvl>
+  </w:abstractNum>
+  <w:abstractNum w:abstractNumId="9" w15:restartNumberingAfterBreak="0">
     <w:nsid w:val="13FF4767"/>
     <w:multiLevelType w:val="multilevel"/>
     <w:tmpl w:val="34FAABDE"/>
@@ -31779,7 +33358,7 @@
       </w:pPr>
     </w:lvl>
   </w:abstractNum>
-  <w:abstractNum w:abstractNumId="9" w15:restartNumberingAfterBreak="0">
+  <w:abstractNum w:abstractNumId="10" w15:restartNumberingAfterBreak="0">
     <w:nsid w:val="14187E43"/>
     <w:multiLevelType w:val="hybridMultilevel"/>
     <w:tmpl w:val="2326DB8E"/>
@@ -31865,7 +33444,7 @@
       </w:pPr>
     </w:lvl>
   </w:abstractNum>
-  <w:abstractNum w:abstractNumId="10" w15:restartNumberingAfterBreak="0">
+  <w:abstractNum w:abstractNumId="11" w15:restartNumberingAfterBreak="0">
     <w:nsid w:val="151E468D"/>
     <w:multiLevelType w:val="multilevel"/>
     <w:tmpl w:val="B28E9462"/>
@@ -32014,7 +33593,7 @@
       </w:rPr>
     </w:lvl>
   </w:abstractNum>
-  <w:abstractNum w:abstractNumId="11" w15:restartNumberingAfterBreak="0">
+  <w:abstractNum w:abstractNumId="12" w15:restartNumberingAfterBreak="0">
     <w:nsid w:val="16846963"/>
     <w:multiLevelType w:val="multilevel"/>
     <w:tmpl w:val="7982EA24"/>
@@ -32131,7 +33710,7 @@
       </w:pPr>
     </w:lvl>
   </w:abstractNum>
-  <w:abstractNum w:abstractNumId="12" w15:restartNumberingAfterBreak="0">
+  <w:abstractNum w:abstractNumId="13" w15:restartNumberingAfterBreak="0">
     <w:nsid w:val="186C2DA9"/>
     <w:multiLevelType w:val="multilevel"/>
     <w:tmpl w:val="AD1EEC6C"/>
@@ -32280,7 +33859,7 @@
       </w:rPr>
     </w:lvl>
   </w:abstractNum>
-  <w:abstractNum w:abstractNumId="13" w15:restartNumberingAfterBreak="0">
+  <w:abstractNum w:abstractNumId="14" w15:restartNumberingAfterBreak="0">
     <w:nsid w:val="1A636D59"/>
     <w:multiLevelType w:val="hybridMultilevel"/>
     <w:tmpl w:val="6C8A453A"/>
@@ -32369,7 +33948,7 @@
       </w:pPr>
     </w:lvl>
   </w:abstractNum>
-  <w:abstractNum w:abstractNumId="14" w15:restartNumberingAfterBreak="0">
+  <w:abstractNum w:abstractNumId="15" w15:restartNumberingAfterBreak="0">
     <w:nsid w:val="1BEE3EEC"/>
     <w:multiLevelType w:val="multilevel"/>
     <w:tmpl w:val="45C28834"/>
@@ -32518,7 +34097,7 @@
       </w:rPr>
     </w:lvl>
   </w:abstractNum>
-  <w:abstractNum w:abstractNumId="15" w15:restartNumberingAfterBreak="0">
+  <w:abstractNum w:abstractNumId="16" w15:restartNumberingAfterBreak="0">
     <w:nsid w:val="1D4B7E33"/>
     <w:multiLevelType w:val="multilevel"/>
     <w:tmpl w:val="3B244E3A"/>
@@ -32643,7 +34222,7 @@
       </w:pPr>
     </w:lvl>
   </w:abstractNum>
-  <w:abstractNum w:abstractNumId="16" w15:restartNumberingAfterBreak="0">
+  <w:abstractNum w:abstractNumId="17" w15:restartNumberingAfterBreak="0">
     <w:nsid w:val="1ECE7750"/>
     <w:multiLevelType w:val="multilevel"/>
     <w:tmpl w:val="3406308C"/>
@@ -32792,7 +34371,7 @@
       </w:rPr>
     </w:lvl>
   </w:abstractNum>
-  <w:abstractNum w:abstractNumId="17" w15:restartNumberingAfterBreak="0">
+  <w:abstractNum w:abstractNumId="18" w15:restartNumberingAfterBreak="0">
     <w:nsid w:val="1F78705B"/>
     <w:multiLevelType w:val="hybridMultilevel"/>
     <w:tmpl w:val="4F8E7874"/>
@@ -32881,7 +34460,7 @@
       </w:pPr>
     </w:lvl>
   </w:abstractNum>
-  <w:abstractNum w:abstractNumId="18" w15:restartNumberingAfterBreak="0">
+  <w:abstractNum w:abstractNumId="19" w15:restartNumberingAfterBreak="0">
     <w:nsid w:val="2031389F"/>
     <w:multiLevelType w:val="hybridMultilevel"/>
     <w:tmpl w:val="D88E3B00"/>
@@ -32972,7 +34551,7 @@
       </w:pPr>
     </w:lvl>
   </w:abstractNum>
-  <w:abstractNum w:abstractNumId="19" w15:restartNumberingAfterBreak="0">
+  <w:abstractNum w:abstractNumId="20" w15:restartNumberingAfterBreak="0">
     <w:nsid w:val="20E52F5A"/>
     <w:multiLevelType w:val="multilevel"/>
     <w:tmpl w:val="91BA36A8"/>
@@ -33121,7 +34700,7 @@
       </w:rPr>
     </w:lvl>
   </w:abstractNum>
-  <w:abstractNum w:abstractNumId="20" w15:restartNumberingAfterBreak="0">
+  <w:abstractNum w:abstractNumId="21" w15:restartNumberingAfterBreak="0">
     <w:nsid w:val="21295CD7"/>
     <w:multiLevelType w:val="hybridMultilevel"/>
     <w:tmpl w:val="93F81778"/>
@@ -33234,7 +34813,156 @@
       </w:rPr>
     </w:lvl>
   </w:abstractNum>
-  <w:abstractNum w:abstractNumId="21" w15:restartNumberingAfterBreak="0">
+  <w:abstractNum w:abstractNumId="22" w15:restartNumberingAfterBreak="0">
+    <w:nsid w:val="225129A2"/>
+    <w:multiLevelType w:val="multilevel"/>
+    <w:tmpl w:val="AFEEC218"/>
+    <w:lvl w:ilvl="0">
+      <w:start w:val="1"/>
+      <w:numFmt w:val="bullet"/>
+      <w:lvlText w:val=""/>
+      <w:lvlJc w:val="left"/>
+      <w:pPr>
+        <w:tabs>
+          <w:tab w:val="num" w:pos="720"/>
+        </w:tabs>
+        <w:ind w:left="720" w:hanging="360"/>
+      </w:pPr>
+      <w:rPr>
+        <w:rFonts w:ascii="Symbol" w:hAnsi="Symbol" w:hint="default"/>
+        <w:sz w:val="20"/>
+      </w:rPr>
+    </w:lvl>
+    <w:lvl w:ilvl="1" w:tentative="1">
+      <w:start w:val="1"/>
+      <w:numFmt w:val="bullet"/>
+      <w:lvlText w:val="o"/>
+      <w:lvlJc w:val="left"/>
+      <w:pPr>
+        <w:tabs>
+          <w:tab w:val="num" w:pos="1440"/>
+        </w:tabs>
+        <w:ind w:left="1440" w:hanging="360"/>
+      </w:pPr>
+      <w:rPr>
+        <w:rFonts w:ascii="Courier New" w:hAnsi="Courier New" w:hint="default"/>
+        <w:sz w:val="20"/>
+      </w:rPr>
+    </w:lvl>
+    <w:lvl w:ilvl="2" w:tentative="1">
+      <w:start w:val="1"/>
+      <w:numFmt w:val="bullet"/>
+      <w:lvlText w:val=""/>
+      <w:lvlJc w:val="left"/>
+      <w:pPr>
+        <w:tabs>
+          <w:tab w:val="num" w:pos="2160"/>
+        </w:tabs>
+        <w:ind w:left="2160" w:hanging="360"/>
+      </w:pPr>
+      <w:rPr>
+        <w:rFonts w:ascii="Wingdings" w:hAnsi="Wingdings" w:hint="default"/>
+        <w:sz w:val="20"/>
+      </w:rPr>
+    </w:lvl>
+    <w:lvl w:ilvl="3" w:tentative="1">
+      <w:start w:val="1"/>
+      <w:numFmt w:val="bullet"/>
+      <w:lvlText w:val=""/>
+      <w:lvlJc w:val="left"/>
+      <w:pPr>
+        <w:tabs>
+          <w:tab w:val="num" w:pos="2880"/>
+        </w:tabs>
+        <w:ind w:left="2880" w:hanging="360"/>
+      </w:pPr>
+      <w:rPr>
+        <w:rFonts w:ascii="Wingdings" w:hAnsi="Wingdings" w:hint="default"/>
+        <w:sz w:val="20"/>
+      </w:rPr>
+    </w:lvl>
+    <w:lvl w:ilvl="4" w:tentative="1">
+      <w:start w:val="1"/>
+      <w:numFmt w:val="bullet"/>
+      <w:lvlText w:val=""/>
+      <w:lvlJc w:val="left"/>
+      <w:pPr>
+        <w:tabs>
+          <w:tab w:val="num" w:pos="3600"/>
+        </w:tabs>
+        <w:ind w:left="3600" w:hanging="360"/>
+      </w:pPr>
+      <w:rPr>
+        <w:rFonts w:ascii="Wingdings" w:hAnsi="Wingdings" w:hint="default"/>
+        <w:sz w:val="20"/>
+      </w:rPr>
+    </w:lvl>
+    <w:lvl w:ilvl="5" w:tentative="1">
+      <w:start w:val="1"/>
+      <w:numFmt w:val="bullet"/>
+      <w:lvlText w:val=""/>
+      <w:lvlJc w:val="left"/>
+      <w:pPr>
+        <w:tabs>
+          <w:tab w:val="num" w:pos="4320"/>
+        </w:tabs>
+        <w:ind w:left="4320" w:hanging="360"/>
+      </w:pPr>
+      <w:rPr>
+        <w:rFonts w:ascii="Wingdings" w:hAnsi="Wingdings" w:hint="default"/>
+        <w:sz w:val="20"/>
+      </w:rPr>
+    </w:lvl>
+    <w:lvl w:ilvl="6" w:tentative="1">
+      <w:start w:val="1"/>
+      <w:numFmt w:val="bullet"/>
+      <w:lvlText w:val=""/>
+      <w:lvlJc w:val="left"/>
+      <w:pPr>
+        <w:tabs>
+          <w:tab w:val="num" w:pos="5040"/>
+        </w:tabs>
+        <w:ind w:left="5040" w:hanging="360"/>
+      </w:pPr>
+      <w:rPr>
+        <w:rFonts w:ascii="Wingdings" w:hAnsi="Wingdings" w:hint="default"/>
+        <w:sz w:val="20"/>
+      </w:rPr>
+    </w:lvl>
+    <w:lvl w:ilvl="7" w:tentative="1">
+      <w:start w:val="1"/>
+      <w:numFmt w:val="bullet"/>
+      <w:lvlText w:val=""/>
+      <w:lvlJc w:val="left"/>
+      <w:pPr>
+        <w:tabs>
+          <w:tab w:val="num" w:pos="5760"/>
+        </w:tabs>
+        <w:ind w:left="5760" w:hanging="360"/>
+      </w:pPr>
+      <w:rPr>
+        <w:rFonts w:ascii="Wingdings" w:hAnsi="Wingdings" w:hint="default"/>
+        <w:sz w:val="20"/>
+      </w:rPr>
+    </w:lvl>
+    <w:lvl w:ilvl="8" w:tentative="1">
+      <w:start w:val="1"/>
+      <w:numFmt w:val="bullet"/>
+      <w:lvlText w:val=""/>
+      <w:lvlJc w:val="left"/>
+      <w:pPr>
+        <w:tabs>
+          <w:tab w:val="num" w:pos="6480"/>
+        </w:tabs>
+        <w:ind w:left="6480" w:hanging="360"/>
+      </w:pPr>
+      <w:rPr>
+        <w:rFonts w:ascii="Wingdings" w:hAnsi="Wingdings" w:hint="default"/>
+        <w:sz w:val="20"/>
+      </w:rPr>
+    </w:lvl>
+  </w:abstractNum>
+  <w:abstractNum w:abstractNumId="23" w15:restartNumberingAfterBreak="0">
     <w:nsid w:val="256D7C04"/>
     <w:multiLevelType w:val="multilevel"/>
     <w:tmpl w:val="DA7ED09C"/>
@@ -33383,7 +35111,7 @@
       </w:rPr>
     </w:lvl>
   </w:abstractNum>
-  <w:abstractNum w:abstractNumId="22" w15:restartNumberingAfterBreak="0">
+  <w:abstractNum w:abstractNumId="24" w15:restartNumberingAfterBreak="0">
     <w:nsid w:val="28673BF5"/>
     <w:multiLevelType w:val="multilevel"/>
     <w:tmpl w:val="5EAA138C"/>
@@ -33504,7 +35232,7 @@
       </w:pPr>
     </w:lvl>
   </w:abstractNum>
-  <w:abstractNum w:abstractNumId="23" w15:restartNumberingAfterBreak="0">
+  <w:abstractNum w:abstractNumId="25" w15:restartNumberingAfterBreak="0">
     <w:nsid w:val="289B0C79"/>
     <w:multiLevelType w:val="multilevel"/>
     <w:tmpl w:val="61CC300E"/>
@@ -33617,7 +35345,7 @@
       </w:pPr>
     </w:lvl>
   </w:abstractNum>
-  <w:abstractNum w:abstractNumId="24" w15:restartNumberingAfterBreak="0">
+  <w:abstractNum w:abstractNumId="26" w15:restartNumberingAfterBreak="0">
     <w:nsid w:val="289F1BAA"/>
     <w:multiLevelType w:val="multilevel"/>
     <w:tmpl w:val="5EAA138C"/>
@@ -33738,7 +35466,7 @@
       </w:pPr>
     </w:lvl>
   </w:abstractNum>
-  <w:abstractNum w:abstractNumId="25" w15:restartNumberingAfterBreak="0">
+  <w:abstractNum w:abstractNumId="27" w15:restartNumberingAfterBreak="0">
     <w:nsid w:val="2B6041FC"/>
     <w:multiLevelType w:val="hybridMultilevel"/>
     <w:tmpl w:val="4A4836BC"/>
@@ -33829,7 +35557,7 @@
       </w:pPr>
     </w:lvl>
   </w:abstractNum>
-  <w:abstractNum w:abstractNumId="26" w15:restartNumberingAfterBreak="0">
+  <w:abstractNum w:abstractNumId="28" w15:restartNumberingAfterBreak="0">
     <w:nsid w:val="2BCE2803"/>
     <w:multiLevelType w:val="hybridMultilevel"/>
     <w:tmpl w:val="772C4290"/>
@@ -33915,7 +35643,7 @@
       </w:pPr>
     </w:lvl>
   </w:abstractNum>
-  <w:abstractNum w:abstractNumId="27" w15:restartNumberingAfterBreak="0">
+  <w:abstractNum w:abstractNumId="29" w15:restartNumberingAfterBreak="0">
     <w:nsid w:val="2D1702E2"/>
     <w:multiLevelType w:val="multilevel"/>
     <w:tmpl w:val="8C1EDE32"/>
@@ -34064,7 +35792,7 @@
       </w:rPr>
     </w:lvl>
   </w:abstractNum>
-  <w:abstractNum w:abstractNumId="28" w15:restartNumberingAfterBreak="0">
+  <w:abstractNum w:abstractNumId="30" w15:restartNumberingAfterBreak="0">
     <w:nsid w:val="2ECC0BC3"/>
     <w:multiLevelType w:val="multilevel"/>
     <w:tmpl w:val="D03AF6B8"/>
@@ -34213,7 +35941,7 @@
       </w:rPr>
     </w:lvl>
   </w:abstractNum>
-  <w:abstractNum w:abstractNumId="29" w15:restartNumberingAfterBreak="0">
+  <w:abstractNum w:abstractNumId="31" w15:restartNumberingAfterBreak="0">
     <w:nsid w:val="300C7CBB"/>
     <w:multiLevelType w:val="multilevel"/>
     <w:tmpl w:val="E936512C"/>
@@ -34358,7 +36086,7 @@
       </w:rPr>
     </w:lvl>
   </w:abstractNum>
-  <w:abstractNum w:abstractNumId="30" w15:restartNumberingAfterBreak="0">
+  <w:abstractNum w:abstractNumId="32" w15:restartNumberingAfterBreak="0">
     <w:nsid w:val="31EF695A"/>
     <w:multiLevelType w:val="hybridMultilevel"/>
     <w:tmpl w:val="D244F4FE"/>
@@ -34444,7 +36172,7 @@
       </w:pPr>
     </w:lvl>
   </w:abstractNum>
-  <w:abstractNum w:abstractNumId="31" w15:restartNumberingAfterBreak="0">
+  <w:abstractNum w:abstractNumId="33" w15:restartNumberingAfterBreak="0">
     <w:nsid w:val="35634E3E"/>
     <w:multiLevelType w:val="hybridMultilevel"/>
     <w:tmpl w:val="428A2BAA"/>
@@ -34557,7 +36285,7 @@
       </w:rPr>
     </w:lvl>
   </w:abstractNum>
-  <w:abstractNum w:abstractNumId="32" w15:restartNumberingAfterBreak="0">
+  <w:abstractNum w:abstractNumId="34" w15:restartNumberingAfterBreak="0">
     <w:nsid w:val="37160E0D"/>
     <w:multiLevelType w:val="hybridMultilevel"/>
     <w:tmpl w:val="D2D4A76E"/>
@@ -34646,7 +36374,7 @@
       </w:pPr>
     </w:lvl>
   </w:abstractNum>
-  <w:abstractNum w:abstractNumId="33" w15:restartNumberingAfterBreak="0">
+  <w:abstractNum w:abstractNumId="35" w15:restartNumberingAfterBreak="0">
     <w:nsid w:val="391C3091"/>
     <w:multiLevelType w:val="multilevel"/>
     <w:tmpl w:val="D6900260"/>
@@ -34795,7 +36523,7 @@
       </w:rPr>
     </w:lvl>
   </w:abstractNum>
-  <w:abstractNum w:abstractNumId="34" w15:restartNumberingAfterBreak="0">
+  <w:abstractNum w:abstractNumId="36" w15:restartNumberingAfterBreak="0">
     <w:nsid w:val="3A1576B8"/>
     <w:multiLevelType w:val="hybridMultilevel"/>
     <w:tmpl w:val="D2D4A76E"/>
@@ -34884,7 +36612,7 @@
       </w:pPr>
     </w:lvl>
   </w:abstractNum>
-  <w:abstractNum w:abstractNumId="35" w15:restartNumberingAfterBreak="0">
+  <w:abstractNum w:abstractNumId="37" w15:restartNumberingAfterBreak="0">
     <w:nsid w:val="3DBB7C3C"/>
     <w:multiLevelType w:val="hybridMultilevel"/>
     <w:tmpl w:val="9CE80922"/>
@@ -34970,7 +36698,7 @@
       </w:pPr>
     </w:lvl>
   </w:abstractNum>
-  <w:abstractNum w:abstractNumId="36" w15:restartNumberingAfterBreak="0">
+  <w:abstractNum w:abstractNumId="38" w15:restartNumberingAfterBreak="0">
     <w:nsid w:val="3E3D68FC"/>
     <w:multiLevelType w:val="hybridMultilevel"/>
     <w:tmpl w:val="2F482D74"/>
@@ -35059,7 +36787,7 @@
       </w:pPr>
     </w:lvl>
   </w:abstractNum>
-  <w:abstractNum w:abstractNumId="37" w15:restartNumberingAfterBreak="0">
+  <w:abstractNum w:abstractNumId="39" w15:restartNumberingAfterBreak="0">
     <w:nsid w:val="3FFD15FF"/>
     <w:multiLevelType w:val="hybridMultilevel"/>
     <w:tmpl w:val="D2D4A76E"/>
@@ -35148,7 +36876,7 @@
       </w:pPr>
     </w:lvl>
   </w:abstractNum>
-  <w:abstractNum w:abstractNumId="38" w15:restartNumberingAfterBreak="0">
+  <w:abstractNum w:abstractNumId="40" w15:restartNumberingAfterBreak="0">
     <w:nsid w:val="415646F2"/>
     <w:multiLevelType w:val="hybridMultilevel"/>
     <w:tmpl w:val="015C72A6"/>
@@ -35239,7 +36967,7 @@
       </w:pPr>
     </w:lvl>
   </w:abstractNum>
-  <w:abstractNum w:abstractNumId="39" w15:restartNumberingAfterBreak="0">
+  <w:abstractNum w:abstractNumId="41" w15:restartNumberingAfterBreak="0">
     <w:nsid w:val="43542BA1"/>
     <w:multiLevelType w:val="multilevel"/>
     <w:tmpl w:val="5EAA138C"/>
@@ -35360,7 +37088,7 @@
       </w:pPr>
     </w:lvl>
   </w:abstractNum>
-  <w:abstractNum w:abstractNumId="40" w15:restartNumberingAfterBreak="0">
+  <w:abstractNum w:abstractNumId="42" w15:restartNumberingAfterBreak="0">
     <w:nsid w:val="4497234A"/>
     <w:multiLevelType w:val="hybridMultilevel"/>
     <w:tmpl w:val="D1A89CCC"/>
@@ -35446,7 +37174,7 @@
       </w:pPr>
     </w:lvl>
   </w:abstractNum>
-  <w:abstractNum w:abstractNumId="41" w15:restartNumberingAfterBreak="0">
+  <w:abstractNum w:abstractNumId="43" w15:restartNumberingAfterBreak="0">
     <w:nsid w:val="455A61FC"/>
     <w:multiLevelType w:val="hybridMultilevel"/>
     <w:tmpl w:val="D2D4A76E"/>
@@ -35535,7 +37263,7 @@
       </w:pPr>
     </w:lvl>
   </w:abstractNum>
-  <w:abstractNum w:abstractNumId="42" w15:restartNumberingAfterBreak="0">
+  <w:abstractNum w:abstractNumId="44" w15:restartNumberingAfterBreak="0">
     <w:nsid w:val="46CA7D0F"/>
     <w:multiLevelType w:val="multilevel"/>
     <w:tmpl w:val="CCD0C0E4"/>
@@ -35660,7 +37388,7 @@
       </w:pPr>
     </w:lvl>
   </w:abstractNum>
-  <w:abstractNum w:abstractNumId="43" w15:restartNumberingAfterBreak="0">
+  <w:abstractNum w:abstractNumId="45" w15:restartNumberingAfterBreak="0">
     <w:nsid w:val="47DB589F"/>
     <w:multiLevelType w:val="multilevel"/>
     <w:tmpl w:val="0409001D"/>
@@ -35746,7 +37474,7 @@
       </w:pPr>
     </w:lvl>
   </w:abstractNum>
-  <w:abstractNum w:abstractNumId="44" w15:restartNumberingAfterBreak="0">
+  <w:abstractNum w:abstractNumId="46" w15:restartNumberingAfterBreak="0">
     <w:nsid w:val="488C587E"/>
     <w:multiLevelType w:val="hybridMultilevel"/>
     <w:tmpl w:val="29A876A8"/>
@@ -35832,7 +37560,7 @@
       </w:pPr>
     </w:lvl>
   </w:abstractNum>
-  <w:abstractNum w:abstractNumId="45" w15:restartNumberingAfterBreak="0">
+  <w:abstractNum w:abstractNumId="47" w15:restartNumberingAfterBreak="0">
     <w:nsid w:val="4A1C602C"/>
     <w:multiLevelType w:val="multilevel"/>
     <w:tmpl w:val="7982EA24"/>
@@ -35949,7 +37677,156 @@
       </w:pPr>
     </w:lvl>
   </w:abstractNum>
-  <w:abstractNum w:abstractNumId="46" w15:restartNumberingAfterBreak="0">
+  <w:abstractNum w:abstractNumId="48" w15:restartNumberingAfterBreak="0">
+    <w:nsid w:val="4A9A30CB"/>
+    <w:multiLevelType w:val="multilevel"/>
+    <w:tmpl w:val="2012A570"/>
+    <w:lvl w:ilvl="0">
+      <w:start w:val="1"/>
+      <w:numFmt w:val="bullet"/>
+      <w:lvlText w:val=""/>
+      <w:lvlJc w:val="left"/>
+      <w:pPr>
+        <w:tabs>
+          <w:tab w:val="num" w:pos="720"/>
+        </w:tabs>
+        <w:ind w:left="720" w:hanging="360"/>
+      </w:pPr>
+      <w:rPr>
+        <w:rFonts w:ascii="Symbol" w:hAnsi="Symbol" w:hint="default"/>
+        <w:sz w:val="20"/>
+      </w:rPr>
+    </w:lvl>
+    <w:lvl w:ilvl="1" w:tentative="1">
+      <w:start w:val="1"/>
+      <w:numFmt w:val="bullet"/>
+      <w:lvlText w:val="o"/>
+      <w:lvlJc w:val="left"/>
+      <w:pPr>
+        <w:tabs>
+          <w:tab w:val="num" w:pos="1440"/>
+        </w:tabs>
+        <w:ind w:left="1440" w:hanging="360"/>
+      </w:pPr>
+      <w:rPr>
+        <w:rFonts w:ascii="Courier New" w:hAnsi="Courier New" w:hint="default"/>
+        <w:sz w:val="20"/>
+      </w:rPr>
+    </w:lvl>
+    <w:lvl w:ilvl="2" w:tentative="1">
+      <w:start w:val="1"/>
+      <w:numFmt w:val="bullet"/>
+      <w:lvlText w:val=""/>
+      <w:lvlJc w:val="left"/>
+      <w:pPr>
+        <w:tabs>
+          <w:tab w:val="num" w:pos="2160"/>
+        </w:tabs>
+        <w:ind w:left="2160" w:hanging="360"/>
+      </w:pPr>
+      <w:rPr>
+        <w:rFonts w:ascii="Wingdings" w:hAnsi="Wingdings" w:hint="default"/>
+        <w:sz w:val="20"/>
+      </w:rPr>
+    </w:lvl>
+    <w:lvl w:ilvl="3" w:tentative="1">
+      <w:start w:val="1"/>
+      <w:numFmt w:val="bullet"/>
+      <w:lvlText w:val=""/>
+      <w:lvlJc w:val="left"/>
+      <w:pPr>
+        <w:tabs>
+          <w:tab w:val="num" w:pos="2880"/>
+        </w:tabs>
+        <w:ind w:left="2880" w:hanging="360"/>
+      </w:pPr>
+      <w:rPr>
+        <w:rFonts w:ascii="Wingdings" w:hAnsi="Wingdings" w:hint="default"/>
+        <w:sz w:val="20"/>
+      </w:rPr>
+    </w:lvl>
+    <w:lvl w:ilvl="4" w:tentative="1">
+      <w:start w:val="1"/>
+      <w:numFmt w:val="bullet"/>
+      <w:lvlText w:val=""/>
+      <w:lvlJc w:val="left"/>
+      <w:pPr>
+        <w:tabs>
+          <w:tab w:val="num" w:pos="3600"/>
+        </w:tabs>
+        <w:ind w:left="3600" w:hanging="360"/>
+      </w:pPr>
+      <w:rPr>
+        <w:rFonts w:ascii="Wingdings" w:hAnsi="Wingdings" w:hint="default"/>
+        <w:sz w:val="20"/>
+      </w:rPr>
+    </w:lvl>
+    <w:lvl w:ilvl="5" w:tentative="1">
+      <w:start w:val="1"/>
+      <w:numFmt w:val="bullet"/>
+      <w:lvlText w:val=""/>
+      <w:lvlJc w:val="left"/>
+      <w:pPr>
+        <w:tabs>
+          <w:tab w:val="num" w:pos="4320"/>
+        </w:tabs>
+        <w:ind w:left="4320" w:hanging="360"/>
+      </w:pPr>
+      <w:rPr>
+        <w:rFonts w:ascii="Wingdings" w:hAnsi="Wingdings" w:hint="default"/>
+        <w:sz w:val="20"/>
+      </w:rPr>
+    </w:lvl>
+    <w:lvl w:ilvl="6" w:tentative="1">
+      <w:start w:val="1"/>
+      <w:numFmt w:val="bullet"/>
+      <w:lvlText w:val=""/>
+      <w:lvlJc w:val="left"/>
+      <w:pPr>
+        <w:tabs>
+          <w:tab w:val="num" w:pos="5040"/>
+        </w:tabs>
+        <w:ind w:left="5040" w:hanging="360"/>
+      </w:pPr>
+      <w:rPr>
+        <w:rFonts w:ascii="Wingdings" w:hAnsi="Wingdings" w:hint="default"/>
+        <w:sz w:val="20"/>
+      </w:rPr>
+    </w:lvl>
+    <w:lvl w:ilvl="7" w:tentative="1">
+      <w:start w:val="1"/>
+      <w:numFmt w:val="bullet"/>
+      <w:lvlText w:val=""/>
+      <w:lvlJc w:val="left"/>
+      <w:pPr>
+        <w:tabs>
+          <w:tab w:val="num" w:pos="5760"/>
+        </w:tabs>
+        <w:ind w:left="5760" w:hanging="360"/>
+      </w:pPr>
+      <w:rPr>
+        <w:rFonts w:ascii="Wingdings" w:hAnsi="Wingdings" w:hint="default"/>
+        <w:sz w:val="20"/>
+      </w:rPr>
+    </w:lvl>
+    <w:lvl w:ilvl="8" w:tentative="1">
+      <w:start w:val="1"/>
+      <w:numFmt w:val="bullet"/>
+      <w:lvlText w:val=""/>
+      <w:lvlJc w:val="left"/>
+      <w:pPr>
+        <w:tabs>
+          <w:tab w:val="num" w:pos="6480"/>
+        </w:tabs>
+        <w:ind w:left="6480" w:hanging="360"/>
+      </w:pPr>
+      <w:rPr>
+        <w:rFonts w:ascii="Wingdings" w:hAnsi="Wingdings" w:hint="default"/>
+        <w:sz w:val="20"/>
+      </w:rPr>
+    </w:lvl>
+  </w:abstractNum>
+  <w:abstractNum w:abstractNumId="49" w15:restartNumberingAfterBreak="0">
     <w:nsid w:val="4BE24F30"/>
     <w:multiLevelType w:val="hybridMultilevel"/>
     <w:tmpl w:val="330E2C42"/>
@@ -36062,7 +37939,7 @@
       </w:rPr>
     </w:lvl>
   </w:abstractNum>
-  <w:abstractNum w:abstractNumId="47" w15:restartNumberingAfterBreak="0">
+  <w:abstractNum w:abstractNumId="50" w15:restartNumberingAfterBreak="0">
     <w:nsid w:val="4C95259E"/>
     <w:multiLevelType w:val="multilevel"/>
     <w:tmpl w:val="9468EBC2"/>
@@ -36207,7 +38084,7 @@
       </w:rPr>
     </w:lvl>
   </w:abstractNum>
-  <w:abstractNum w:abstractNumId="48" w15:restartNumberingAfterBreak="0">
+  <w:abstractNum w:abstractNumId="51" w15:restartNumberingAfterBreak="0">
     <w:nsid w:val="4D504864"/>
     <w:multiLevelType w:val="multilevel"/>
     <w:tmpl w:val="B3C63E38"/>
@@ -36352,7 +38229,7 @@
       </w:rPr>
     </w:lvl>
   </w:abstractNum>
-  <w:abstractNum w:abstractNumId="49" w15:restartNumberingAfterBreak="0">
+  <w:abstractNum w:abstractNumId="52" w15:restartNumberingAfterBreak="0">
     <w:nsid w:val="4DC67B53"/>
     <w:multiLevelType w:val="hybridMultilevel"/>
     <w:tmpl w:val="F88E2AD6"/>
@@ -36442,7 +38319,7 @@
       </w:pPr>
     </w:lvl>
   </w:abstractNum>
-  <w:abstractNum w:abstractNumId="50" w15:restartNumberingAfterBreak="0">
+  <w:abstractNum w:abstractNumId="53" w15:restartNumberingAfterBreak="0">
     <w:nsid w:val="4F7801B4"/>
     <w:multiLevelType w:val="hybridMultilevel"/>
     <w:tmpl w:val="0E90E9BA"/>
@@ -36528,7 +38405,120 @@
       </w:pPr>
     </w:lvl>
   </w:abstractNum>
-  <w:abstractNum w:abstractNumId="51" w15:restartNumberingAfterBreak="0">
+  <w:abstractNum w:abstractNumId="54" w15:restartNumberingAfterBreak="0">
+    <w:nsid w:val="5073124D"/>
+    <w:multiLevelType w:val="multilevel"/>
+    <w:tmpl w:val="7B5AC97C"/>
+    <w:lvl w:ilvl="0">
+      <w:start w:val="1"/>
+      <w:numFmt w:val="decimal"/>
+      <w:lvlText w:val="%1."/>
+      <w:lvlJc w:val="left"/>
+      <w:pPr>
+        <w:tabs>
+          <w:tab w:val="num" w:pos="720"/>
+        </w:tabs>
+        <w:ind w:left="720" w:hanging="360"/>
+      </w:pPr>
+    </w:lvl>
+    <w:lvl w:ilvl="1" w:tentative="1">
+      <w:start w:val="1"/>
+      <w:numFmt w:val="decimal"/>
+      <w:lvlText w:val="%2."/>
+      <w:lvlJc w:val="left"/>
+      <w:pPr>
+        <w:tabs>
+          <w:tab w:val="num" w:pos="1440"/>
+        </w:tabs>
+        <w:ind w:left="1440" w:hanging="360"/>
+      </w:pPr>
+    </w:lvl>
+    <w:lvl w:ilvl="2" w:tentative="1">
+      <w:start w:val="1"/>
+      <w:numFmt w:val="decimal"/>
+      <w:lvlText w:val="%3."/>
+      <w:lvlJc w:val="left"/>
+      <w:pPr>
+        <w:tabs>
+          <w:tab w:val="num" w:pos="2160"/>
+        </w:tabs>
+        <w:ind w:left="2160" w:hanging="360"/>
+      </w:pPr>
+    </w:lvl>
+    <w:lvl w:ilvl="3" w:tentative="1">
+      <w:start w:val="1"/>
+      <w:numFmt w:val="decimal"/>
+      <w:lvlText w:val="%4."/>
+      <w:lvlJc w:val="left"/>
+      <w:pPr>
+        <w:tabs>
+          <w:tab w:val="num" w:pos="2880"/>
+        </w:tabs>
+        <w:ind w:left="2880" w:hanging="360"/>
+      </w:pPr>
+    </w:lvl>
+    <w:lvl w:ilvl="4" w:tentative="1">
+      <w:start w:val="1"/>
+      <w:numFmt w:val="decimal"/>
+      <w:lvlText w:val="%5."/>
+      <w:lvlJc w:val="left"/>
+      <w:pPr>
+        <w:tabs>
+          <w:tab w:val="num" w:pos="3600"/>
+        </w:tabs>
+        <w:ind w:left="3600" w:hanging="360"/>
+      </w:pPr>
+    </w:lvl>
+    <w:lvl w:ilvl="5" w:tentative="1">
+      <w:start w:val="1"/>
+      <w:numFmt w:val="decimal"/>
+      <w:lvlText w:val="%6."/>
+      <w:lvlJc w:val="left"/>
+      <w:pPr>
+        <w:tabs>
+          <w:tab w:val="num" w:pos="4320"/>
+        </w:tabs>
+        <w:ind w:left="4320" w:hanging="360"/>
+      </w:pPr>
+    </w:lvl>
+    <w:lvl w:ilvl="6" w:tentative="1">
+      <w:start w:val="1"/>
+      <w:numFmt w:val="decimal"/>
+      <w:lvlText w:val="%7."/>
+      <w:lvlJc w:val="left"/>
+      <w:pPr>
+        <w:tabs>
+          <w:tab w:val="num" w:pos="5040"/>
+        </w:tabs>
+        <w:ind w:left="5040" w:hanging="360"/>
+      </w:pPr>
+    </w:lvl>
+    <w:lvl w:ilvl="7" w:tentative="1">
+      <w:start w:val="1"/>
+      <w:numFmt w:val="decimal"/>
+      <w:lvlText w:val="%8."/>
+      <w:lvlJc w:val="left"/>
+      <w:pPr>
+        <w:tabs>
+          <w:tab w:val="num" w:pos="5760"/>
+        </w:tabs>
+        <w:ind w:left="5760" w:hanging="360"/>
+      </w:pPr>
+    </w:lvl>
+    <w:lvl w:ilvl="8" w:tentative="1">
+      <w:start w:val="1"/>
+      <w:numFmt w:val="decimal"/>
+      <w:lvlText w:val="%9."/>
+      <w:lvlJc w:val="left"/>
+      <w:pPr>
+        <w:tabs>
+          <w:tab w:val="num" w:pos="6480"/>
+        </w:tabs>
+        <w:ind w:left="6480" w:hanging="360"/>
+      </w:pPr>
+    </w:lvl>
+  </w:abstractNum>
+  <w:abstractNum w:abstractNumId="55" w15:restartNumberingAfterBreak="0">
     <w:nsid w:val="50CF5941"/>
     <w:multiLevelType w:val="multilevel"/>
     <w:tmpl w:val="5EAA138C"/>
@@ -36649,7 +38639,7 @@
       </w:pPr>
     </w:lvl>
   </w:abstractNum>
-  <w:abstractNum w:abstractNumId="52" w15:restartNumberingAfterBreak="0">
+  <w:abstractNum w:abstractNumId="56" w15:restartNumberingAfterBreak="0">
     <w:nsid w:val="51AF5C76"/>
     <w:multiLevelType w:val="multilevel"/>
     <w:tmpl w:val="54E06702"/>
@@ -36763,7 +38753,7 @@
       </w:pPr>
     </w:lvl>
   </w:abstractNum>
-  <w:abstractNum w:abstractNumId="53" w15:restartNumberingAfterBreak="0">
+  <w:abstractNum w:abstractNumId="57" w15:restartNumberingAfterBreak="0">
     <w:nsid w:val="537B5A03"/>
     <w:multiLevelType w:val="multilevel"/>
     <w:tmpl w:val="5EAA138C"/>
@@ -36884,7 +38874,7 @@
       </w:pPr>
     </w:lvl>
   </w:abstractNum>
-  <w:abstractNum w:abstractNumId="54" w15:restartNumberingAfterBreak="0">
+  <w:abstractNum w:abstractNumId="58" w15:restartNumberingAfterBreak="0">
     <w:nsid w:val="54046C41"/>
     <w:multiLevelType w:val="multilevel"/>
     <w:tmpl w:val="729435BE"/>
@@ -37033,7 +39023,7 @@
       </w:rPr>
     </w:lvl>
   </w:abstractNum>
-  <w:abstractNum w:abstractNumId="55" w15:restartNumberingAfterBreak="0">
+  <w:abstractNum w:abstractNumId="59" w15:restartNumberingAfterBreak="0">
     <w:nsid w:val="556845F9"/>
     <w:multiLevelType w:val="hybridMultilevel"/>
     <w:tmpl w:val="D2D4A76E"/>
@@ -37122,7 +39112,7 @@
       </w:pPr>
     </w:lvl>
   </w:abstractNum>
-  <w:abstractNum w:abstractNumId="56" w15:restartNumberingAfterBreak="0">
+  <w:abstractNum w:abstractNumId="60" w15:restartNumberingAfterBreak="0">
     <w:nsid w:val="5603718B"/>
     <w:multiLevelType w:val="hybridMultilevel"/>
     <w:tmpl w:val="5A32C7F2"/>
@@ -37213,7 +39203,124 @@
       </w:pPr>
     </w:lvl>
   </w:abstractNum>
-  <w:abstractNum w:abstractNumId="57" w15:restartNumberingAfterBreak="0">
+  <w:abstractNum w:abstractNumId="61" w15:restartNumberingAfterBreak="0">
+    <w:nsid w:val="5C7A6EB0"/>
+    <w:multiLevelType w:val="multilevel"/>
+    <w:tmpl w:val="5052A8E8"/>
+    <w:lvl w:ilvl="0">
+      <w:start w:val="1"/>
+      <w:numFmt w:val="decimal"/>
+      <w:lvlText w:val="%1."/>
+      <w:lvlJc w:val="left"/>
+      <w:pPr>
+        <w:tabs>
+          <w:tab w:val="num" w:pos="720"/>
+        </w:tabs>
+        <w:ind w:left="720" w:hanging="360"/>
+      </w:pPr>
+    </w:lvl>
+    <w:lvl w:ilvl="1">
+      <w:start w:val="1"/>
+      <w:numFmt w:val="bullet"/>
+      <w:lvlText w:val="o"/>
+      <w:lvlJc w:val="left"/>
+      <w:pPr>
+        <w:tabs>
+          <w:tab w:val="num" w:pos="1440"/>
+        </w:tabs>
+        <w:ind w:left="1440" w:hanging="360"/>
+      </w:pPr>
+      <w:rPr>
+        <w:rFonts w:ascii="Courier New" w:hAnsi="Courier New" w:hint="default"/>
+        <w:sz w:val="20"/>
+      </w:rPr>
+    </w:lvl>
+    <w:lvl w:ilvl="2" w:tentative="1">
+      <w:start w:val="1"/>
+      <w:numFmt w:val="decimal"/>
+      <w:lvlText w:val="%3."/>
+      <w:lvlJc w:val="left"/>
+      <w:pPr>
+        <w:tabs>
+          <w:tab w:val="num" w:pos="2160"/>
+        </w:tabs>
+        <w:ind w:left="2160" w:hanging="360"/>
+      </w:pPr>
+    </w:lvl>
+    <w:lvl w:ilvl="3" w:tentative="1">
+      <w:start w:val="1"/>
+      <w:numFmt w:val="decimal"/>
+      <w:lvlText w:val="%4."/>
+      <w:lvlJc w:val="left"/>
+      <w:pPr>
+        <w:tabs>
+          <w:tab w:val="num" w:pos="2880"/>
+        </w:tabs>
+        <w:ind w:left="2880" w:hanging="360"/>
+      </w:pPr>
+    </w:lvl>
+    <w:lvl w:ilvl="4" w:tentative="1">
+      <w:start w:val="1"/>
+      <w:numFmt w:val="decimal"/>
+      <w:lvlText w:val="%5."/>
+      <w:lvlJc w:val="left"/>
+      <w:pPr>
+        <w:tabs>
+          <w:tab w:val="num" w:pos="3600"/>
+        </w:tabs>
+        <w:ind w:left="3600" w:hanging="360"/>
+      </w:pPr>
+    </w:lvl>
+    <w:lvl w:ilvl="5" w:tentative="1">
+      <w:start w:val="1"/>
+      <w:numFmt w:val="decimal"/>
+      <w:lvlText w:val="%6."/>
+      <w:lvlJc w:val="left"/>
+      <w:pPr>
+        <w:tabs>
+          <w:tab w:val="num" w:pos="4320"/>
+        </w:tabs>
+        <w:ind w:left="4320" w:hanging="360"/>
+      </w:pPr>
+    </w:lvl>
+    <w:lvl w:ilvl="6" w:tentative="1">
+      <w:start w:val="1"/>
+      <w:numFmt w:val="decimal"/>
+      <w:lvlText w:val="%7."/>
+      <w:lvlJc w:val="left"/>
+      <w:pPr>
+        <w:tabs>
+          <w:tab w:val="num" w:pos="5040"/>
+        </w:tabs>
+        <w:ind w:left="5040" w:hanging="360"/>
+      </w:pPr>
+    </w:lvl>
+    <w:lvl w:ilvl="7" w:tentative="1">
+      <w:start w:val="1"/>
+      <w:numFmt w:val="decimal"/>
+      <w:lvlText w:val="%8."/>
+      <w:lvlJc w:val="left"/>
+      <w:pPr>
+        <w:tabs>
+          <w:tab w:val="num" w:pos="5760"/>
+        </w:tabs>
+        <w:ind w:left="5760" w:hanging="360"/>
+      </w:pPr>
+    </w:lvl>
+    <w:lvl w:ilvl="8" w:tentative="1">
+      <w:start w:val="1"/>
+      <w:numFmt w:val="decimal"/>
+      <w:lvlText w:val="%9."/>
+      <w:lvlJc w:val="left"/>
+      <w:pPr>
+        <w:tabs>
+          <w:tab w:val="num" w:pos="6480"/>
+        </w:tabs>
+        <w:ind w:left="6480" w:hanging="360"/>
+      </w:pPr>
+    </w:lvl>
+  </w:abstractNum>
+  <w:abstractNum w:abstractNumId="62" w15:restartNumberingAfterBreak="0">
     <w:nsid w:val="5E262D88"/>
     <w:multiLevelType w:val="multilevel"/>
     <w:tmpl w:val="F028D80C"/>
@@ -37362,7 +39469,7 @@
       </w:rPr>
     </w:lvl>
   </w:abstractNum>
-  <w:abstractNum w:abstractNumId="58" w15:restartNumberingAfterBreak="0">
+  <w:abstractNum w:abstractNumId="63" w15:restartNumberingAfterBreak="0">
     <w:nsid w:val="5EBA5794"/>
     <w:multiLevelType w:val="multilevel"/>
     <w:tmpl w:val="02CA5C26"/>
@@ -37507,7 +39614,7 @@
       </w:rPr>
     </w:lvl>
   </w:abstractNum>
-  <w:abstractNum w:abstractNumId="59" w15:restartNumberingAfterBreak="0">
+  <w:abstractNum w:abstractNumId="64" w15:restartNumberingAfterBreak="0">
     <w:nsid w:val="60F60BBE"/>
     <w:multiLevelType w:val="hybridMultilevel"/>
     <w:tmpl w:val="3112037C"/>
@@ -37593,7 +39700,7 @@
       </w:pPr>
     </w:lvl>
   </w:abstractNum>
-  <w:abstractNum w:abstractNumId="60" w15:restartNumberingAfterBreak="0">
+  <w:abstractNum w:abstractNumId="65" w15:restartNumberingAfterBreak="0">
     <w:nsid w:val="687C39DA"/>
     <w:multiLevelType w:val="hybridMultilevel"/>
     <w:tmpl w:val="4476B058"/>
@@ -37706,7 +39813,156 @@
       </w:rPr>
     </w:lvl>
   </w:abstractNum>
-  <w:abstractNum w:abstractNumId="61" w15:restartNumberingAfterBreak="0">
+  <w:abstractNum w:abstractNumId="66" w15:restartNumberingAfterBreak="0">
+    <w:nsid w:val="68984F48"/>
+    <w:multiLevelType w:val="multilevel"/>
+    <w:tmpl w:val="9BAC7D04"/>
+    <w:lvl w:ilvl="0">
+      <w:start w:val="1"/>
+      <w:numFmt w:val="bullet"/>
+      <w:lvlText w:val=""/>
+      <w:lvlJc w:val="left"/>
+      <w:pPr>
+        <w:tabs>
+          <w:tab w:val="num" w:pos="720"/>
+        </w:tabs>
+        <w:ind w:left="720" w:hanging="360"/>
+      </w:pPr>
+      <w:rPr>
+        <w:rFonts w:ascii="Symbol" w:hAnsi="Symbol" w:hint="default"/>
+        <w:sz w:val="20"/>
+      </w:rPr>
+    </w:lvl>
+    <w:lvl w:ilvl="1" w:tentative="1">
+      <w:start w:val="1"/>
+      <w:numFmt w:val="bullet"/>
+      <w:lvlText w:val="o"/>
+      <w:lvlJc w:val="left"/>
+      <w:pPr>
+        <w:tabs>
+          <w:tab w:val="num" w:pos="1440"/>
+        </w:tabs>
+        <w:ind w:left="1440" w:hanging="360"/>
+      </w:pPr>
+      <w:rPr>
+        <w:rFonts w:ascii="Courier New" w:hAnsi="Courier New" w:hint="default"/>
+        <w:sz w:val="20"/>
+      </w:rPr>
+    </w:lvl>
+    <w:lvl w:ilvl="2" w:tentative="1">
+      <w:start w:val="1"/>
+      <w:numFmt w:val="bullet"/>
+      <w:lvlText w:val=""/>
+      <w:lvlJc w:val="left"/>
+      <w:pPr>
+        <w:tabs>
+          <w:tab w:val="num" w:pos="2160"/>
+        </w:tabs>
+        <w:ind w:left="2160" w:hanging="360"/>
+      </w:pPr>
+      <w:rPr>
+        <w:rFonts w:ascii="Wingdings" w:hAnsi="Wingdings" w:hint="default"/>
+        <w:sz w:val="20"/>
+      </w:rPr>
+    </w:lvl>
+    <w:lvl w:ilvl="3" w:tentative="1">
+      <w:start w:val="1"/>
+      <w:numFmt w:val="bullet"/>
+      <w:lvlText w:val=""/>
+      <w:lvlJc w:val="left"/>
+      <w:pPr>
+        <w:tabs>
+          <w:tab w:val="num" w:pos="2880"/>
+        </w:tabs>
+        <w:ind w:left="2880" w:hanging="360"/>
+      </w:pPr>
+      <w:rPr>
+        <w:rFonts w:ascii="Wingdings" w:hAnsi="Wingdings" w:hint="default"/>
+        <w:sz w:val="20"/>
+      </w:rPr>
+    </w:lvl>
+    <w:lvl w:ilvl="4" w:tentative="1">
+      <w:start w:val="1"/>
+      <w:numFmt w:val="bullet"/>
+      <w:lvlText w:val=""/>
+      <w:lvlJc w:val="left"/>
+      <w:pPr>
+        <w:tabs>
+          <w:tab w:val="num" w:pos="3600"/>
+        </w:tabs>
+        <w:ind w:left="3600" w:hanging="360"/>
+      </w:pPr>
+      <w:rPr>
+        <w:rFonts w:ascii="Wingdings" w:hAnsi="Wingdings" w:hint="default"/>
+        <w:sz w:val="20"/>
+      </w:rPr>
+    </w:lvl>
+    <w:lvl w:ilvl="5" w:tentative="1">
+      <w:start w:val="1"/>
+      <w:numFmt w:val="bullet"/>
+      <w:lvlText w:val=""/>
+      <w:lvlJc w:val="left"/>
+      <w:pPr>
+        <w:tabs>
+          <w:tab w:val="num" w:pos="4320"/>
+        </w:tabs>
+        <w:ind w:left="4320" w:hanging="360"/>
+      </w:pPr>
+      <w:rPr>
+        <w:rFonts w:ascii="Wingdings" w:hAnsi="Wingdings" w:hint="default"/>
+        <w:sz w:val="20"/>
+      </w:rPr>
+    </w:lvl>
+    <w:lvl w:ilvl="6" w:tentative="1">
+      <w:start w:val="1"/>
+      <w:numFmt w:val="bullet"/>
+      <w:lvlText w:val=""/>
+      <w:lvlJc w:val="left"/>
+      <w:pPr>
+        <w:tabs>
+          <w:tab w:val="num" w:pos="5040"/>
+        </w:tabs>
+        <w:ind w:left="5040" w:hanging="360"/>
+      </w:pPr>
+      <w:rPr>
+        <w:rFonts w:ascii="Wingdings" w:hAnsi="Wingdings" w:hint="default"/>
+        <w:sz w:val="20"/>
+      </w:rPr>
+    </w:lvl>
+    <w:lvl w:ilvl="7" w:tentative="1">
+      <w:start w:val="1"/>
+      <w:numFmt w:val="bullet"/>
+      <w:lvlText w:val=""/>
+      <w:lvlJc w:val="left"/>
+      <w:pPr>
+        <w:tabs>
+          <w:tab w:val="num" w:pos="5760"/>
+        </w:tabs>
+        <w:ind w:left="5760" w:hanging="360"/>
+      </w:pPr>
+      <w:rPr>
+        <w:rFonts w:ascii="Wingdings" w:hAnsi="Wingdings" w:hint="default"/>
+        <w:sz w:val="20"/>
+      </w:rPr>
+    </w:lvl>
+    <w:lvl w:ilvl="8" w:tentative="1">
+      <w:start w:val="1"/>
+      <w:numFmt w:val="bullet"/>
+      <w:lvlText w:val=""/>
+      <w:lvlJc w:val="left"/>
+      <w:pPr>
+        <w:tabs>
+          <w:tab w:val="num" w:pos="6480"/>
+        </w:tabs>
+        <w:ind w:left="6480" w:hanging="360"/>
+      </w:pPr>
+      <w:rPr>
+        <w:rFonts w:ascii="Wingdings" w:hAnsi="Wingdings" w:hint="default"/>
+        <w:sz w:val="20"/>
+      </w:rPr>
+    </w:lvl>
+  </w:abstractNum>
+  <w:abstractNum w:abstractNumId="67" w15:restartNumberingAfterBreak="0">
     <w:nsid w:val="6BD803A2"/>
     <w:multiLevelType w:val="multilevel"/>
     <w:tmpl w:val="20EEA65C"/>
@@ -37819,7 +40075,7 @@
       </w:pPr>
     </w:lvl>
   </w:abstractNum>
-  <w:abstractNum w:abstractNumId="62" w15:restartNumberingAfterBreak="0">
+  <w:abstractNum w:abstractNumId="68" w15:restartNumberingAfterBreak="0">
     <w:nsid w:val="6CCB09BB"/>
     <w:multiLevelType w:val="hybridMultilevel"/>
     <w:tmpl w:val="EBBE935A"/>
@@ -37908,7 +40164,7 @@
       </w:pPr>
     </w:lvl>
   </w:abstractNum>
-  <w:abstractNum w:abstractNumId="63" w15:restartNumberingAfterBreak="0">
+  <w:abstractNum w:abstractNumId="69" w15:restartNumberingAfterBreak="0">
     <w:nsid w:val="6D7E3C15"/>
     <w:multiLevelType w:val="multilevel"/>
     <w:tmpl w:val="481CA66A"/>
@@ -38057,7 +40313,7 @@
       </w:rPr>
     </w:lvl>
   </w:abstractNum>
-  <w:abstractNum w:abstractNumId="64" w15:restartNumberingAfterBreak="0">
+  <w:abstractNum w:abstractNumId="70" w15:restartNumberingAfterBreak="0">
     <w:nsid w:val="72296F80"/>
     <w:multiLevelType w:val="hybridMultilevel"/>
     <w:tmpl w:val="2F482D74"/>
@@ -38146,7 +40402,7 @@
       </w:pPr>
     </w:lvl>
   </w:abstractNum>
-  <w:abstractNum w:abstractNumId="65" w15:restartNumberingAfterBreak="0">
+  <w:abstractNum w:abstractNumId="71" w15:restartNumberingAfterBreak="0">
     <w:nsid w:val="73137C94"/>
     <w:multiLevelType w:val="multilevel"/>
     <w:tmpl w:val="2F04308A"/>
@@ -38295,7 +40551,7 @@
       </w:rPr>
     </w:lvl>
   </w:abstractNum>
-  <w:abstractNum w:abstractNumId="66" w15:restartNumberingAfterBreak="0">
+  <w:abstractNum w:abstractNumId="72" w15:restartNumberingAfterBreak="0">
     <w:nsid w:val="73874AB3"/>
     <w:multiLevelType w:val="hybridMultilevel"/>
     <w:tmpl w:val="FC1ECB02"/>
@@ -38408,7 +40664,7 @@
       </w:rPr>
     </w:lvl>
   </w:abstractNum>
-  <w:abstractNum w:abstractNumId="67" w15:restartNumberingAfterBreak="0">
+  <w:abstractNum w:abstractNumId="73" w15:restartNumberingAfterBreak="0">
     <w:nsid w:val="792C5EB5"/>
     <w:multiLevelType w:val="hybridMultilevel"/>
     <w:tmpl w:val="2FBCCA30"/>
@@ -38499,7 +40755,7 @@
       </w:pPr>
     </w:lvl>
   </w:abstractNum>
-  <w:abstractNum w:abstractNumId="68" w15:restartNumberingAfterBreak="0">
+  <w:abstractNum w:abstractNumId="74" w15:restartNumberingAfterBreak="0">
     <w:nsid w:val="7CFD52A0"/>
     <w:multiLevelType w:val="hybridMultilevel"/>
     <w:tmpl w:val="2F482D74"/>
@@ -38588,7 +40844,7 @@
       </w:pPr>
     </w:lvl>
   </w:abstractNum>
-  <w:abstractNum w:abstractNumId="69" w15:restartNumberingAfterBreak="0">
+  <w:abstractNum w:abstractNumId="75" w15:restartNumberingAfterBreak="0">
     <w:nsid w:val="7D836098"/>
     <w:multiLevelType w:val="hybridMultilevel"/>
     <w:tmpl w:val="2F482D74"/>
@@ -38677,7 +40933,7 @@
       </w:pPr>
     </w:lvl>
   </w:abstractNum>
-  <w:abstractNum w:abstractNumId="70" w15:restartNumberingAfterBreak="0">
+  <w:abstractNum w:abstractNumId="76" w15:restartNumberingAfterBreak="0">
     <w:nsid w:val="7E512ACA"/>
     <w:multiLevelType w:val="hybridMultilevel"/>
     <w:tmpl w:val="91560FB2"/>
@@ -38791,67 +41047,67 @@
     </w:lvl>
   </w:abstractNum>
   <w:num w:numId="1" w16cid:durableId="1742409007">
-    <w:abstractNumId w:val="55"/>
+    <w:abstractNumId w:val="59"/>
   </w:num>
   <w:num w:numId="2" w16cid:durableId="208304702">
-    <w:abstractNumId w:val="68"/>
+    <w:abstractNumId w:val="74"/>
   </w:num>
   <w:num w:numId="3" w16cid:durableId="834875367">
-    <w:abstractNumId w:val="52"/>
+    <w:abstractNumId w:val="56"/>
   </w:num>
   <w:num w:numId="4" w16cid:durableId="1895701859">
-    <w:abstractNumId w:val="22"/>
+    <w:abstractNumId w:val="24"/>
   </w:num>
   <w:num w:numId="5" w16cid:durableId="1407532968">
-    <w:abstractNumId w:val="15"/>
+    <w:abstractNumId w:val="16"/>
   </w:num>
   <w:num w:numId="6" w16cid:durableId="1448815720">
-    <w:abstractNumId w:val="43"/>
+    <w:abstractNumId w:val="45"/>
   </w:num>
   <w:num w:numId="7" w16cid:durableId="464275921">
     <w:abstractNumId w:val="4"/>
   </w:num>
   <w:num w:numId="8" w16cid:durableId="1975871927">
-    <w:abstractNumId w:val="49"/>
+    <w:abstractNumId w:val="52"/>
   </w:num>
   <w:num w:numId="9" w16cid:durableId="1604336279">
     <w:abstractNumId w:val="2"/>
   </w:num>
   <w:num w:numId="10" w16cid:durableId="1975211680">
-    <w:abstractNumId w:val="70"/>
+    <w:abstractNumId w:val="76"/>
   </w:num>
   <w:num w:numId="11" w16cid:durableId="2034525884">
     <w:abstractNumId w:val="0"/>
   </w:num>
   <w:num w:numId="12" w16cid:durableId="2090543067">
-    <w:abstractNumId w:val="31"/>
+    <w:abstractNumId w:val="33"/>
   </w:num>
   <w:num w:numId="13" w16cid:durableId="2112892713">
-    <w:abstractNumId w:val="60"/>
+    <w:abstractNumId w:val="65"/>
   </w:num>
   <w:num w:numId="14" w16cid:durableId="1170826993">
-    <w:abstractNumId w:val="61"/>
+    <w:abstractNumId w:val="67"/>
   </w:num>
   <w:num w:numId="15" w16cid:durableId="766579210">
-    <w:abstractNumId w:val="38"/>
+    <w:abstractNumId w:val="40"/>
   </w:num>
   <w:num w:numId="16" w16cid:durableId="949359626">
-    <w:abstractNumId w:val="58"/>
+    <w:abstractNumId w:val="63"/>
   </w:num>
   <w:num w:numId="17" w16cid:durableId="462963101">
-    <w:abstractNumId w:val="66"/>
+    <w:abstractNumId w:val="72"/>
   </w:num>
   <w:num w:numId="18" w16cid:durableId="595600136">
-    <w:abstractNumId w:val="17"/>
+    <w:abstractNumId w:val="18"/>
   </w:num>
   <w:num w:numId="19" w16cid:durableId="1681543258">
-    <w:abstractNumId w:val="50"/>
+    <w:abstractNumId w:val="53"/>
   </w:num>
   <w:num w:numId="20" w16cid:durableId="772898256">
-    <w:abstractNumId w:val="67"/>
+    <w:abstractNumId w:val="73"/>
   </w:num>
   <w:num w:numId="21" w16cid:durableId="1825003300">
-    <w:abstractNumId w:val="46"/>
+    <w:abstractNumId w:val="49"/>
   </w:num>
   <w:num w:numId="22" w16cid:durableId="1862278902">
     <w:abstractNumId w:val="1"/>
@@ -38883,115 +41139,115 @@
     </w:lvlOverride>
   </w:num>
   <w:num w:numId="26" w16cid:durableId="1188449809">
-    <w:abstractNumId w:val="20"/>
+    <w:abstractNumId w:val="21"/>
   </w:num>
   <w:num w:numId="27" w16cid:durableId="114762584">
-    <w:abstractNumId w:val="25"/>
+    <w:abstractNumId w:val="27"/>
   </w:num>
   <w:num w:numId="28" w16cid:durableId="545720691">
-    <w:abstractNumId w:val="18"/>
+    <w:abstractNumId w:val="19"/>
   </w:num>
   <w:num w:numId="29" w16cid:durableId="915361397">
-    <w:abstractNumId w:val="12"/>
+    <w:abstractNumId w:val="13"/>
   </w:num>
   <w:num w:numId="30" w16cid:durableId="348604325">
-    <w:abstractNumId w:val="56"/>
+    <w:abstractNumId w:val="60"/>
   </w:num>
   <w:num w:numId="31" w16cid:durableId="1269658163">
-    <w:abstractNumId w:val="59"/>
+    <w:abstractNumId w:val="64"/>
   </w:num>
   <w:num w:numId="32" w16cid:durableId="814685563">
-    <w:abstractNumId w:val="30"/>
+    <w:abstractNumId w:val="32"/>
   </w:num>
   <w:num w:numId="33" w16cid:durableId="226305254">
-    <w:abstractNumId w:val="35"/>
+    <w:abstractNumId w:val="37"/>
   </w:num>
   <w:num w:numId="34" w16cid:durableId="891815567">
-    <w:abstractNumId w:val="44"/>
+    <w:abstractNumId w:val="46"/>
   </w:num>
   <w:num w:numId="35" w16cid:durableId="1028220242">
-    <w:abstractNumId w:val="13"/>
+    <w:abstractNumId w:val="14"/>
   </w:num>
   <w:num w:numId="36" w16cid:durableId="323556056">
     <w:abstractNumId w:val="5"/>
   </w:num>
   <w:num w:numId="37" w16cid:durableId="1157115797">
-    <w:abstractNumId w:val="26"/>
+    <w:abstractNumId w:val="28"/>
   </w:num>
   <w:num w:numId="38" w16cid:durableId="134034570">
-    <w:abstractNumId w:val="40"/>
+    <w:abstractNumId w:val="42"/>
   </w:num>
   <w:num w:numId="39" w16cid:durableId="250044518">
-    <w:abstractNumId w:val="8"/>
+    <w:abstractNumId w:val="9"/>
   </w:num>
   <w:num w:numId="40" w16cid:durableId="96409107">
-    <w:abstractNumId w:val="42"/>
+    <w:abstractNumId w:val="44"/>
   </w:num>
   <w:num w:numId="41" w16cid:durableId="1054814989">
-    <w:abstractNumId w:val="41"/>
+    <w:abstractNumId w:val="43"/>
   </w:num>
   <w:num w:numId="42" w16cid:durableId="1501239848">
-    <w:abstractNumId w:val="64"/>
+    <w:abstractNumId w:val="70"/>
   </w:num>
   <w:num w:numId="43" w16cid:durableId="1654331737">
-    <w:abstractNumId w:val="53"/>
+    <w:abstractNumId w:val="57"/>
   </w:num>
   <w:num w:numId="44" w16cid:durableId="188177378">
     <w:abstractNumId w:val="3"/>
   </w:num>
   <w:num w:numId="45" w16cid:durableId="2024897385">
+    <w:abstractNumId w:val="41"/>
+  </w:num>
+  <w:num w:numId="46" w16cid:durableId="59987057">
+    <w:abstractNumId w:val="75"/>
+  </w:num>
+  <w:num w:numId="47" w16cid:durableId="1075663976">
+    <w:abstractNumId w:val="36"/>
+  </w:num>
+  <w:num w:numId="48" w16cid:durableId="22678244">
+    <w:abstractNumId w:val="68"/>
+  </w:num>
+  <w:num w:numId="49" w16cid:durableId="2025939585">
+    <w:abstractNumId w:val="26"/>
+  </w:num>
+  <w:num w:numId="50" w16cid:durableId="1213345680">
+    <w:abstractNumId w:val="34"/>
+  </w:num>
+  <w:num w:numId="51" w16cid:durableId="1426000348">
+    <w:abstractNumId w:val="38"/>
+  </w:num>
+  <w:num w:numId="52" w16cid:durableId="1450078721">
+    <w:abstractNumId w:val="55"/>
+  </w:num>
+  <w:num w:numId="53" w16cid:durableId="480924614">
     <w:abstractNumId w:val="39"/>
   </w:num>
-  <w:num w:numId="46" w16cid:durableId="59987057">
-    <w:abstractNumId w:val="69"/>
-  </w:num>
-  <w:num w:numId="47" w16cid:durableId="1075663976">
-    <w:abstractNumId w:val="34"/>
-  </w:num>
-  <w:num w:numId="48" w16cid:durableId="22678244">
-    <w:abstractNumId w:val="62"/>
-  </w:num>
-  <w:num w:numId="49" w16cid:durableId="2025939585">
-    <w:abstractNumId w:val="24"/>
-  </w:num>
-  <w:num w:numId="50" w16cid:durableId="1213345680">
-    <w:abstractNumId w:val="32"/>
-  </w:num>
-  <w:num w:numId="51" w16cid:durableId="1426000348">
-    <w:abstractNumId w:val="36"/>
-  </w:num>
-  <w:num w:numId="52" w16cid:durableId="1450078721">
-    <w:abstractNumId w:val="51"/>
-  </w:num>
-  <w:num w:numId="53" w16cid:durableId="480924614">
-    <w:abstractNumId w:val="37"/>
-  </w:num>
   <w:num w:numId="54" w16cid:durableId="1190148993">
-    <w:abstractNumId w:val="9"/>
+    <w:abstractNumId w:val="10"/>
   </w:num>
   <w:num w:numId="55" w16cid:durableId="1471900880">
-    <w:abstractNumId w:val="21"/>
+    <w:abstractNumId w:val="23"/>
   </w:num>
   <w:num w:numId="56" w16cid:durableId="993412885">
-    <w:abstractNumId w:val="28"/>
+    <w:abstractNumId w:val="30"/>
   </w:num>
   <w:num w:numId="57" w16cid:durableId="1820421148">
-    <w:abstractNumId w:val="23"/>
+    <w:abstractNumId w:val="25"/>
   </w:num>
   <w:num w:numId="58" w16cid:durableId="1679963192">
-    <w:abstractNumId w:val="27"/>
+    <w:abstractNumId w:val="29"/>
   </w:num>
   <w:num w:numId="59" w16cid:durableId="1972855313">
-    <w:abstractNumId w:val="11"/>
+    <w:abstractNumId w:val="12"/>
   </w:num>
   <w:num w:numId="60" w16cid:durableId="619383016">
-    <w:abstractNumId w:val="45"/>
+    <w:abstractNumId w:val="47"/>
   </w:num>
   <w:num w:numId="61" w16cid:durableId="385835831">
-    <w:abstractNumId w:val="47"/>
+    <w:abstractNumId w:val="50"/>
   </w:num>
   <w:num w:numId="62" w16cid:durableId="60564210">
-    <w:abstractNumId w:val="47"/>
+    <w:abstractNumId w:val="50"/>
     <w:lvlOverride w:ilvl="1">
       <w:lvl w:ilvl="1">
         <w:numFmt w:val="bullet"/>
@@ -39011,10 +41267,10 @@
     </w:lvlOverride>
   </w:num>
   <w:num w:numId="63" w16cid:durableId="894658225">
-    <w:abstractNumId w:val="48"/>
+    <w:abstractNumId w:val="51"/>
   </w:num>
   <w:num w:numId="64" w16cid:durableId="1835216926">
-    <w:abstractNumId w:val="48"/>
+    <w:abstractNumId w:val="51"/>
     <w:lvlOverride w:ilvl="1">
       <w:lvl w:ilvl="1">
         <w:numFmt w:val="bullet"/>
@@ -39034,10 +41290,10 @@
     </w:lvlOverride>
   </w:num>
   <w:num w:numId="65" w16cid:durableId="1132406075">
-    <w:abstractNumId w:val="29"/>
+    <w:abstractNumId w:val="31"/>
   </w:num>
   <w:num w:numId="66" w16cid:durableId="519710220">
-    <w:abstractNumId w:val="29"/>
+    <w:abstractNumId w:val="31"/>
     <w:lvlOverride w:ilvl="1">
       <w:lvl w:ilvl="1">
         <w:numFmt w:val="bullet"/>
@@ -39057,31 +41313,49 @@
     </w:lvlOverride>
   </w:num>
   <w:num w:numId="67" w16cid:durableId="1349023935">
-    <w:abstractNumId w:val="63"/>
+    <w:abstractNumId w:val="69"/>
   </w:num>
   <w:num w:numId="68" w16cid:durableId="251672627">
-    <w:abstractNumId w:val="10"/>
+    <w:abstractNumId w:val="11"/>
   </w:num>
   <w:num w:numId="69" w16cid:durableId="1567494930">
-    <w:abstractNumId w:val="16"/>
+    <w:abstractNumId w:val="17"/>
   </w:num>
   <w:num w:numId="70" w16cid:durableId="792821130">
-    <w:abstractNumId w:val="33"/>
+    <w:abstractNumId w:val="35"/>
   </w:num>
   <w:num w:numId="71" w16cid:durableId="1844515215">
-    <w:abstractNumId w:val="57"/>
+    <w:abstractNumId w:val="62"/>
   </w:num>
   <w:num w:numId="72" w16cid:durableId="410196782">
+    <w:abstractNumId w:val="58"/>
+  </w:num>
+  <w:num w:numId="73" w16cid:durableId="1311986460">
+    <w:abstractNumId w:val="71"/>
+  </w:num>
+  <w:num w:numId="74" w16cid:durableId="1358387370">
+    <w:abstractNumId w:val="15"/>
+  </w:num>
+  <w:num w:numId="75" w16cid:durableId="463081969">
+    <w:abstractNumId w:val="20"/>
+  </w:num>
+  <w:num w:numId="76" w16cid:durableId="787040728">
+    <w:abstractNumId w:val="48"/>
+  </w:num>
+  <w:num w:numId="77" w16cid:durableId="1301770382">
+    <w:abstractNumId w:val="22"/>
+  </w:num>
+  <w:num w:numId="78" w16cid:durableId="690572352">
     <w:abstractNumId w:val="54"/>
   </w:num>
-  <w:num w:numId="73" w16cid:durableId="1311986460">
-    <w:abstractNumId w:val="65"/>
+  <w:num w:numId="79" w16cid:durableId="1237744066">
+    <w:abstractNumId w:val="66"/>
   </w:num>
-  <w:num w:numId="74" w16cid:durableId="1358387370">
-    <w:abstractNumId w:val="14"/>
+  <w:num w:numId="80" w16cid:durableId="803696000">
+    <w:abstractNumId w:val="61"/>
   </w:num>
-  <w:num w:numId="75" w16cid:durableId="463081969">
-    <w:abstractNumId w:val="19"/>
+  <w:num w:numId="81" w16cid:durableId="1652757138">
+    <w:abstractNumId w:val="8"/>
   </w:num>
   <w:numIdMacAtCleanup w:val="66"/>
 </w:numbering>

</xml_diff>